<commit_message>
Añadido documento prototipo funcional y correcciones DRS y ARS
</commit_message>
<xml_diff>
--- a/DRS.docx
+++ b/DRS.docx
@@ -24,8 +24,19 @@
           <w:sz w:val="24"/>
           <w:szCs w:val="18"/>
         </w:rPr>
-        <w:t>Proyecto ProyectoIR</w:t>
-      </w:r>
+        <w:t xml:space="preserve">Proyecto </w:t>
+      </w:r>
+      <w:proofErr w:type="spellStart"/>
+      <w:r>
+        <w:rPr>
+          <w:b/>
+          <w:bCs/>
+          <w:sz w:val="24"/>
+          <w:szCs w:val="18"/>
+        </w:rPr>
+        <w:t>ProyectoIR</w:t>
+      </w:r>
+      <w:proofErr w:type="spellEnd"/>
     </w:p>
     <w:p>
       <w:pPr>
@@ -7931,7 +7942,13 @@
         <w:t>Stock</w:t>
       </w:r>
       <w:r>
-        <w:t>: hace referencia tanto a productos que son necesarios para las consultas diarias a usuarios, como a articulos almacenados para su puesta en venta.</w:t>
+        <w:t xml:space="preserve">: hace referencia tanto a productos que son necesarios para las consultas diarias a usuarios, como a </w:t>
+      </w:r>
+      <w:r>
+        <w:t>artículos</w:t>
+      </w:r>
+      <w:r>
+        <w:t xml:space="preserve"> almacenados para su puesta en venta.</w:t>
       </w:r>
     </w:p>
     <w:p>
@@ -10793,6 +10810,7 @@
         <w:t xml:space="preserve">, </w:t>
       </w:r>
       <w:hyperlink w:anchor="_Glosario_de_términos" w:history="1">
+        <w:proofErr w:type="spellStart"/>
         <w:r>
           <w:rPr>
             <w:rStyle w:val="Hipervnculo"/>
@@ -10800,6 +10818,7 @@
           </w:rPr>
           <w:t>invisalign</w:t>
         </w:r>
+        <w:proofErr w:type="spellEnd"/>
       </w:hyperlink>
       <w:r>
         <w:rPr>
@@ -11313,9 +11332,15 @@
           <w:ilvl w:val="0"/>
           <w:numId w:val="9"/>
         </w:numPr>
-      </w:pPr>
-      <w:r>
-        <w:rPr>
+        <w:rPr>
+          <w:b/>
+          <w:bCs/>
+        </w:rPr>
+      </w:pPr>
+      <w:r>
+        <w:rPr>
+          <w:b/>
+          <w:bCs/>
           <w:w w:val="115"/>
         </w:rPr>
         <w:t>Solicitar cita:</w:t>
@@ -11973,9 +11998,15 @@
           <w:ilvl w:val="0"/>
           <w:numId w:val="9"/>
         </w:numPr>
-      </w:pPr>
-      <w:r>
-        <w:rPr>
+        <w:rPr>
+          <w:b/>
+          <w:bCs/>
+        </w:rPr>
+      </w:pPr>
+      <w:r>
+        <w:rPr>
+          <w:b/>
+          <w:bCs/>
           <w:w w:val="115"/>
         </w:rPr>
         <w:lastRenderedPageBreak/>
@@ -12886,9 +12917,15 @@
           <w:ilvl w:val="0"/>
           <w:numId w:val="9"/>
         </w:numPr>
-      </w:pPr>
-      <w:r>
-        <w:rPr>
+        <w:rPr>
+          <w:b/>
+          <w:bCs/>
+        </w:rPr>
+      </w:pPr>
+      <w:r>
+        <w:rPr>
+          <w:b/>
+          <w:bCs/>
           <w:w w:val="110"/>
         </w:rPr>
         <w:lastRenderedPageBreak/>
@@ -13494,9 +13531,15 @@
           <w:ilvl w:val="0"/>
           <w:numId w:val="9"/>
         </w:numPr>
-      </w:pPr>
-      <w:r>
-        <w:rPr>
+        <w:rPr>
+          <w:b/>
+          <w:bCs/>
+        </w:rPr>
+      </w:pPr>
+      <w:r>
+        <w:rPr>
+          <w:b/>
+          <w:bCs/>
           <w:w w:val="110"/>
         </w:rPr>
         <w:lastRenderedPageBreak/>
@@ -14549,9 +14592,15 @@
           <w:ilvl w:val="0"/>
           <w:numId w:val="9"/>
         </w:numPr>
-      </w:pPr>
-      <w:r>
-        <w:rPr>
+        <w:rPr>
+          <w:b/>
+          <w:bCs/>
+        </w:rPr>
+      </w:pPr>
+      <w:r>
+        <w:rPr>
+          <w:b/>
+          <w:bCs/>
           <w:w w:val="115"/>
         </w:rPr>
         <w:lastRenderedPageBreak/>
@@ -14559,6 +14608,8 @@
       </w:r>
       <w:r>
         <w:rPr>
+          <w:b/>
+          <w:bCs/>
           <w:color w:val="0066CC"/>
           <w:w w:val="115"/>
           <w:u w:color="0066CC"/>
@@ -14569,6 +14620,8 @@
         <w:r>
           <w:rPr>
             <w:rStyle w:val="Hipervnculo"/>
+            <w:b/>
+            <w:bCs/>
             <w:w w:val="115"/>
           </w:rPr>
           <w:t>stock</w:t>
@@ -14576,6 +14629,8 @@
       </w:hyperlink>
       <w:r>
         <w:rPr>
+          <w:b/>
+          <w:bCs/>
           <w:w w:val="115"/>
         </w:rPr>
         <w:t>:</w:t>
@@ -14742,13 +14797,26 @@
         </w:rPr>
         <w:t xml:space="preserve"> </w:t>
       </w:r>
-      <w:r>
-        <w:rPr>
-          <w:color w:val="0066CC"/>
-          <w:u w:val="single" w:color="0066CC"/>
-        </w:rPr>
-        <w:t>stock</w:t>
-      </w:r>
+      <w:hyperlink w:anchor="_Glosario_de_términos" w:history="1">
+        <w:r>
+          <w:rPr>
+            <w:rStyle w:val="Hipervnculo"/>
+          </w:rPr>
+          <w:t>sto</w:t>
+        </w:r>
+        <w:r>
+          <w:rPr>
+            <w:rStyle w:val="Hipervnculo"/>
+          </w:rPr>
+          <w:t>c</w:t>
+        </w:r>
+        <w:r>
+          <w:rPr>
+            <w:rStyle w:val="Hipervnculo"/>
+          </w:rPr>
+          <w:t>k</w:t>
+        </w:r>
+      </w:hyperlink>
     </w:p>
     <w:p/>
     <w:p>
@@ -14846,7 +14914,15 @@
         <w:t>Además,</w:t>
       </w:r>
       <w:r>
-        <w:t xml:space="preserve"> dispone de una red Wi-Fi para usuarios de la clínica.</w:t>
+        <w:t xml:space="preserve"> dispone de una red </w:t>
+      </w:r>
+      <w:proofErr w:type="spellStart"/>
+      <w:r>
+        <w:t>Wi</w:t>
+      </w:r>
+      <w:proofErr w:type="spellEnd"/>
+      <w:r>
+        <w:t>-Fi para usuarios de la clínica.</w:t>
       </w:r>
     </w:p>
     <w:p>
@@ -16189,9 +16265,15 @@
           <w:ilvl w:val="0"/>
           <w:numId w:val="10"/>
         </w:numPr>
-      </w:pPr>
-      <w:r>
-        <w:rPr>
+        <w:rPr>
+          <w:b/>
+          <w:bCs/>
+        </w:rPr>
+      </w:pPr>
+      <w:r>
+        <w:rPr>
+          <w:b/>
+          <w:bCs/>
           <w:w w:val="115"/>
         </w:rPr>
         <w:t>Solicitar cita:</w:t>
@@ -16790,9 +16872,15 @@
           <w:ilvl w:val="0"/>
           <w:numId w:val="10"/>
         </w:numPr>
-      </w:pPr>
-      <w:r>
-        <w:rPr>
+        <w:rPr>
+          <w:b/>
+          <w:bCs/>
+        </w:rPr>
+      </w:pPr>
+      <w:r>
+        <w:rPr>
+          <w:b/>
+          <w:bCs/>
           <w:w w:val="115"/>
         </w:rPr>
         <w:lastRenderedPageBreak/>
@@ -16958,9 +17046,15 @@
           <w:ilvl w:val="0"/>
           <w:numId w:val="10"/>
         </w:numPr>
-      </w:pPr>
-      <w:r>
-        <w:rPr>
+        <w:rPr>
+          <w:b/>
+          <w:bCs/>
+        </w:rPr>
+      </w:pPr>
+      <w:r>
+        <w:rPr>
+          <w:b/>
+          <w:bCs/>
           <w:w w:val="110"/>
         </w:rPr>
         <w:lastRenderedPageBreak/>
@@ -17087,9 +17181,15 @@
           <w:ilvl w:val="0"/>
           <w:numId w:val="10"/>
         </w:numPr>
-      </w:pPr>
-      <w:r>
-        <w:rPr>
+        <w:rPr>
+          <w:b/>
+          <w:bCs/>
+        </w:rPr>
+      </w:pPr>
+      <w:r>
+        <w:rPr>
+          <w:b/>
+          <w:bCs/>
           <w:w w:val="110"/>
         </w:rPr>
         <w:lastRenderedPageBreak/>
@@ -17592,8 +17692,16 @@
           <w:ilvl w:val="0"/>
           <w:numId w:val="10"/>
         </w:numPr>
-      </w:pPr>
-      <w:r>
+        <w:rPr>
+          <w:b/>
+          <w:bCs/>
+        </w:rPr>
+      </w:pPr>
+      <w:r>
+        <w:rPr>
+          <w:b/>
+          <w:bCs/>
+        </w:rPr>
         <w:lastRenderedPageBreak/>
         <w:t>Solicitud de stock:</w:t>
       </w:r>
@@ -17723,12 +17831,16 @@
           <w:numId w:val="10"/>
         </w:numPr>
         <w:rPr>
+          <w:b/>
+          <w:bCs/>
           <w:sz w:val="24"/>
           <w:szCs w:val="18"/>
         </w:rPr>
       </w:pPr>
       <w:r>
         <w:rPr>
+          <w:b/>
+          <w:bCs/>
           <w:sz w:val="24"/>
           <w:szCs w:val="18"/>
         </w:rPr>
@@ -17787,12 +17899,16 @@
           <w:numId w:val="10"/>
         </w:numPr>
         <w:rPr>
+          <w:b/>
+          <w:bCs/>
           <w:sz w:val="24"/>
           <w:szCs w:val="18"/>
         </w:rPr>
       </w:pPr>
       <w:r>
         <w:rPr>
+          <w:b/>
+          <w:bCs/>
           <w:w w:val="115"/>
           <w:sz w:val="24"/>
           <w:szCs w:val="18"/>
@@ -17833,12 +17949,16 @@
           <w:numId w:val="10"/>
         </w:numPr>
         <w:rPr>
+          <w:b/>
+          <w:bCs/>
           <w:sz w:val="24"/>
           <w:szCs w:val="18"/>
         </w:rPr>
       </w:pPr>
       <w:r>
         <w:rPr>
+          <w:b/>
+          <w:bCs/>
           <w:w w:val="115"/>
           <w:sz w:val="24"/>
           <w:szCs w:val="18"/>
@@ -17847,6 +17967,8 @@
       </w:r>
       <w:r>
         <w:rPr>
+          <w:b/>
+          <w:bCs/>
           <w:color w:val="0066CC"/>
           <w:w w:val="115"/>
           <w:sz w:val="24"/>
@@ -17859,6 +17981,8 @@
         <w:r>
           <w:rPr>
             <w:rStyle w:val="Hipervnculo"/>
+            <w:b/>
+            <w:bCs/>
             <w:w w:val="115"/>
             <w:sz w:val="24"/>
             <w:szCs w:val="18"/>
@@ -17868,6 +17992,8 @@
       </w:hyperlink>
       <w:r>
         <w:rPr>
+          <w:b/>
+          <w:bCs/>
           <w:w w:val="115"/>
           <w:sz w:val="24"/>
           <w:szCs w:val="18"/>
@@ -21687,13 +21813,13 @@
           <w:numId w:val="1"/>
         </w:numPr>
       </w:pPr>
-      <w:bookmarkStart w:id="31" w:name="_Toc62248554"/>
-      <w:bookmarkStart w:id="32" w:name="_Especificación_de_actores"/>
+      <w:bookmarkStart w:id="31" w:name="_Especificación_de_actores"/>
+      <w:bookmarkStart w:id="32" w:name="_Toc62248554"/>
+      <w:bookmarkEnd w:id="31"/>
+      <w:r>
+        <w:t>Especificación de actores del sistema</w:t>
+      </w:r>
       <w:bookmarkEnd w:id="32"/>
-      <w:r>
-        <w:t>Especificación de actores del sistema</w:t>
-      </w:r>
-      <w:bookmarkEnd w:id="31"/>
     </w:p>
     <w:p>
       <w:pPr>
@@ -24655,7 +24781,15 @@
               <w:t xml:space="preserve"> </w:t>
             </w:r>
             <w:r>
-              <w:t>y le solicita los datos relativos a la cita para proceder con el registro de la misma.</w:t>
+              <w:t xml:space="preserve">y le solicita los datos relativos a la cita para proceder con el registro de </w:t>
+            </w:r>
+            <w:proofErr w:type="gramStart"/>
+            <w:r>
+              <w:t>la misma</w:t>
+            </w:r>
+            <w:proofErr w:type="gramEnd"/>
+            <w:r>
+              <w:t>.</w:t>
             </w:r>
           </w:p>
         </w:tc>
@@ -56465,7 +56599,10 @@
             </w:pPr>
             <w:r>
               <w:lastRenderedPageBreak/>
-              <w:t>TRM-002</w:t>
+              <w:t>TRM-00</w:t>
+            </w:r>
+            <w:r>
+              <w:t>3</w:t>
             </w:r>
           </w:p>
         </w:tc>
@@ -59154,6 +59291,3220 @@
         <w:spacing w:before="0" w:line="240" w:lineRule="auto"/>
         <w:ind w:left="0" w:right="0"/>
         <w:jc w:val="center"/>
+        <w:rPr>
+          <w:b/>
+          <w:bCs/>
+          <w:sz w:val="28"/>
+          <w:szCs w:val="21"/>
+        </w:rPr>
+      </w:pPr>
+    </w:p>
+    <w:tbl>
+      <w:tblPr>
+        <w:tblStyle w:val="Tablaconcuadrcula"/>
+        <w:tblW w:w="10217" w:type="dxa"/>
+        <w:tblLook w:val="04A0" w:firstRow="1" w:lastRow="0" w:firstColumn="1" w:lastColumn="0" w:noHBand="0" w:noVBand="1"/>
+      </w:tblPr>
+      <w:tblGrid>
+        <w:gridCol w:w="1205"/>
+        <w:gridCol w:w="747"/>
+        <w:gridCol w:w="874"/>
+        <w:gridCol w:w="844"/>
+        <w:gridCol w:w="845"/>
+        <w:gridCol w:w="844"/>
+        <w:gridCol w:w="747"/>
+        <w:gridCol w:w="839"/>
+        <w:gridCol w:w="839"/>
+        <w:gridCol w:w="839"/>
+        <w:gridCol w:w="839"/>
+        <w:gridCol w:w="755"/>
+      </w:tblGrid>
+      <w:tr>
+        <w:trPr>
+          <w:trHeight w:val="366"/>
+        </w:trPr>
+        <w:tc>
+          <w:tcPr>
+            <w:tcW w:w="1205" w:type="dxa"/>
+            <w:vAlign w:val="center"/>
+          </w:tcPr>
+          <w:p>
+            <w:pPr>
+              <w:spacing w:before="0" w:line="240" w:lineRule="auto"/>
+              <w:ind w:left="0" w:right="0"/>
+              <w:jc w:val="center"/>
+            </w:pPr>
+            <w:r>
+              <w:t>TRM-004</w:t>
+            </w:r>
+          </w:p>
+        </w:tc>
+        <w:tc>
+          <w:tcPr>
+            <w:tcW w:w="747" w:type="dxa"/>
+            <w:vAlign w:val="center"/>
+          </w:tcPr>
+          <w:p>
+            <w:pPr>
+              <w:spacing w:before="0" w:line="240" w:lineRule="auto"/>
+              <w:ind w:left="0" w:right="0"/>
+              <w:jc w:val="center"/>
+            </w:pPr>
+            <w:r>
+              <w:t>CRQ-0001</w:t>
+            </w:r>
+          </w:p>
+        </w:tc>
+        <w:tc>
+          <w:tcPr>
+            <w:tcW w:w="874" w:type="dxa"/>
+            <w:vAlign w:val="center"/>
+          </w:tcPr>
+          <w:p>
+            <w:pPr>
+              <w:spacing w:before="0" w:line="240" w:lineRule="auto"/>
+              <w:ind w:left="0" w:right="0"/>
+              <w:jc w:val="center"/>
+            </w:pPr>
+            <w:r>
+              <w:t>CRQ-000</w:t>
+            </w:r>
+            <w:r>
+              <w:t>2</w:t>
+            </w:r>
+          </w:p>
+        </w:tc>
+        <w:tc>
+          <w:tcPr>
+            <w:tcW w:w="844" w:type="dxa"/>
+            <w:vAlign w:val="center"/>
+          </w:tcPr>
+          <w:p>
+            <w:pPr>
+              <w:spacing w:before="0" w:line="240" w:lineRule="auto"/>
+              <w:ind w:left="0" w:right="0"/>
+              <w:jc w:val="center"/>
+            </w:pPr>
+            <w:r>
+              <w:t>CRQ-000</w:t>
+            </w:r>
+            <w:r>
+              <w:t>3</w:t>
+            </w:r>
+          </w:p>
+        </w:tc>
+        <w:tc>
+          <w:tcPr>
+            <w:tcW w:w="845" w:type="dxa"/>
+            <w:vAlign w:val="center"/>
+          </w:tcPr>
+          <w:p>
+            <w:pPr>
+              <w:spacing w:before="0" w:line="240" w:lineRule="auto"/>
+              <w:ind w:left="0" w:right="0"/>
+              <w:jc w:val="center"/>
+            </w:pPr>
+            <w:r>
+              <w:t>CRQ-000</w:t>
+            </w:r>
+            <w:r>
+              <w:t>4</w:t>
+            </w:r>
+          </w:p>
+        </w:tc>
+        <w:tc>
+          <w:tcPr>
+            <w:tcW w:w="844" w:type="dxa"/>
+            <w:vAlign w:val="center"/>
+          </w:tcPr>
+          <w:p>
+            <w:pPr>
+              <w:spacing w:before="0" w:line="240" w:lineRule="auto"/>
+              <w:ind w:left="0" w:right="0"/>
+              <w:jc w:val="center"/>
+            </w:pPr>
+            <w:r>
+              <w:t>CRQ-000</w:t>
+            </w:r>
+            <w:r>
+              <w:t>5</w:t>
+            </w:r>
+          </w:p>
+        </w:tc>
+        <w:tc>
+          <w:tcPr>
+            <w:tcW w:w="747" w:type="dxa"/>
+            <w:vAlign w:val="center"/>
+          </w:tcPr>
+          <w:p>
+            <w:pPr>
+              <w:spacing w:before="0" w:line="240" w:lineRule="auto"/>
+              <w:ind w:left="0" w:right="0"/>
+              <w:jc w:val="center"/>
+            </w:pPr>
+            <w:r>
+              <w:t>CRQ-000</w:t>
+            </w:r>
+            <w:r>
+              <w:t>6</w:t>
+            </w:r>
+          </w:p>
+        </w:tc>
+        <w:tc>
+          <w:tcPr>
+            <w:tcW w:w="839" w:type="dxa"/>
+            <w:vAlign w:val="center"/>
+          </w:tcPr>
+          <w:p>
+            <w:pPr>
+              <w:spacing w:before="0" w:line="240" w:lineRule="auto"/>
+              <w:ind w:left="0" w:right="0"/>
+              <w:jc w:val="center"/>
+            </w:pPr>
+            <w:r>
+              <w:t>CRQ-000</w:t>
+            </w:r>
+            <w:r>
+              <w:t>7</w:t>
+            </w:r>
+          </w:p>
+        </w:tc>
+        <w:tc>
+          <w:tcPr>
+            <w:tcW w:w="839" w:type="dxa"/>
+            <w:vAlign w:val="center"/>
+          </w:tcPr>
+          <w:p>
+            <w:pPr>
+              <w:spacing w:before="0" w:line="240" w:lineRule="auto"/>
+              <w:ind w:left="0" w:right="0"/>
+              <w:jc w:val="center"/>
+            </w:pPr>
+            <w:r>
+              <w:t>CRQ-000</w:t>
+            </w:r>
+            <w:r>
+              <w:t>8</w:t>
+            </w:r>
+          </w:p>
+        </w:tc>
+        <w:tc>
+          <w:tcPr>
+            <w:tcW w:w="839" w:type="dxa"/>
+            <w:vAlign w:val="center"/>
+          </w:tcPr>
+          <w:p>
+            <w:pPr>
+              <w:spacing w:before="0" w:line="240" w:lineRule="auto"/>
+              <w:ind w:left="0" w:right="0"/>
+              <w:jc w:val="center"/>
+            </w:pPr>
+            <w:r>
+              <w:t>CRQ-000</w:t>
+            </w:r>
+            <w:r>
+              <w:t>9</w:t>
+            </w:r>
+          </w:p>
+        </w:tc>
+        <w:tc>
+          <w:tcPr>
+            <w:tcW w:w="839" w:type="dxa"/>
+            <w:vAlign w:val="center"/>
+          </w:tcPr>
+          <w:p>
+            <w:pPr>
+              <w:spacing w:before="0" w:line="240" w:lineRule="auto"/>
+              <w:ind w:left="0" w:right="0"/>
+              <w:jc w:val="center"/>
+            </w:pPr>
+            <w:r>
+              <w:t>CRQ-00</w:t>
+            </w:r>
+            <w:r>
+              <w:t>10</w:t>
+            </w:r>
+          </w:p>
+        </w:tc>
+        <w:tc>
+          <w:tcPr>
+            <w:tcW w:w="755" w:type="dxa"/>
+            <w:vAlign w:val="center"/>
+          </w:tcPr>
+          <w:p>
+            <w:pPr>
+              <w:spacing w:before="0" w:line="240" w:lineRule="auto"/>
+              <w:ind w:left="0" w:right="0"/>
+              <w:jc w:val="center"/>
+            </w:pPr>
+            <w:r>
+              <w:t>CRQ-00</w:t>
+            </w:r>
+            <w:r>
+              <w:t>1</w:t>
+            </w:r>
+            <w:r>
+              <w:t>1</w:t>
+            </w:r>
+          </w:p>
+        </w:tc>
+      </w:tr>
+      <w:tr>
+        <w:trPr>
+          <w:trHeight w:val="366"/>
+        </w:trPr>
+        <w:tc>
+          <w:tcPr>
+            <w:tcW w:w="1205" w:type="dxa"/>
+            <w:vAlign w:val="center"/>
+          </w:tcPr>
+          <w:p>
+            <w:pPr>
+              <w:spacing w:before="0" w:line="240" w:lineRule="auto"/>
+              <w:ind w:left="0" w:right="0"/>
+              <w:jc w:val="center"/>
+            </w:pPr>
+            <w:r>
+              <w:t>IRQ-0001</w:t>
+            </w:r>
+          </w:p>
+        </w:tc>
+        <w:tc>
+          <w:tcPr>
+            <w:tcW w:w="747" w:type="dxa"/>
+            <w:vAlign w:val="center"/>
+          </w:tcPr>
+          <w:p>
+            <w:pPr>
+              <w:spacing w:before="0" w:line="240" w:lineRule="auto"/>
+              <w:ind w:left="0" w:right="0"/>
+              <w:jc w:val="center"/>
+              <w:rPr>
+                <w:b/>
+                <w:bCs/>
+                <w:sz w:val="28"/>
+                <w:szCs w:val="20"/>
+              </w:rPr>
+            </w:pPr>
+          </w:p>
+        </w:tc>
+        <w:tc>
+          <w:tcPr>
+            <w:tcW w:w="874" w:type="dxa"/>
+            <w:vAlign w:val="center"/>
+          </w:tcPr>
+          <w:p>
+            <w:pPr>
+              <w:spacing w:before="0" w:line="240" w:lineRule="auto"/>
+              <w:ind w:left="0" w:right="0"/>
+              <w:jc w:val="center"/>
+              <w:rPr>
+                <w:b/>
+                <w:bCs/>
+                <w:sz w:val="28"/>
+                <w:szCs w:val="20"/>
+              </w:rPr>
+            </w:pPr>
+          </w:p>
+        </w:tc>
+        <w:tc>
+          <w:tcPr>
+            <w:tcW w:w="844" w:type="dxa"/>
+            <w:vAlign w:val="center"/>
+          </w:tcPr>
+          <w:p>
+            <w:pPr>
+              <w:spacing w:before="0" w:line="240" w:lineRule="auto"/>
+              <w:ind w:left="0" w:right="0"/>
+              <w:jc w:val="center"/>
+              <w:rPr>
+                <w:b/>
+                <w:bCs/>
+                <w:sz w:val="28"/>
+                <w:szCs w:val="20"/>
+              </w:rPr>
+            </w:pPr>
+          </w:p>
+        </w:tc>
+        <w:tc>
+          <w:tcPr>
+            <w:tcW w:w="845" w:type="dxa"/>
+            <w:vAlign w:val="center"/>
+          </w:tcPr>
+          <w:p>
+            <w:pPr>
+              <w:spacing w:before="0" w:line="240" w:lineRule="auto"/>
+              <w:ind w:left="0" w:right="0"/>
+              <w:jc w:val="center"/>
+              <w:rPr>
+                <w:b/>
+                <w:bCs/>
+                <w:sz w:val="28"/>
+                <w:szCs w:val="20"/>
+              </w:rPr>
+            </w:pPr>
+          </w:p>
+        </w:tc>
+        <w:tc>
+          <w:tcPr>
+            <w:tcW w:w="844" w:type="dxa"/>
+            <w:vAlign w:val="center"/>
+          </w:tcPr>
+          <w:p>
+            <w:pPr>
+              <w:spacing w:before="0" w:line="240" w:lineRule="auto"/>
+              <w:ind w:left="0" w:right="0"/>
+              <w:jc w:val="center"/>
+              <w:rPr>
+                <w:b/>
+                <w:bCs/>
+                <w:sz w:val="28"/>
+                <w:szCs w:val="20"/>
+              </w:rPr>
+            </w:pPr>
+          </w:p>
+        </w:tc>
+        <w:tc>
+          <w:tcPr>
+            <w:tcW w:w="747" w:type="dxa"/>
+            <w:vAlign w:val="center"/>
+          </w:tcPr>
+          <w:p>
+            <w:pPr>
+              <w:spacing w:before="0" w:line="240" w:lineRule="auto"/>
+              <w:ind w:left="0" w:right="0"/>
+              <w:jc w:val="center"/>
+              <w:rPr>
+                <w:b/>
+                <w:bCs/>
+                <w:sz w:val="28"/>
+                <w:szCs w:val="20"/>
+              </w:rPr>
+            </w:pPr>
+          </w:p>
+        </w:tc>
+        <w:tc>
+          <w:tcPr>
+            <w:tcW w:w="839" w:type="dxa"/>
+          </w:tcPr>
+          <w:p>
+            <w:pPr>
+              <w:spacing w:before="0" w:line="240" w:lineRule="auto"/>
+              <w:ind w:left="0" w:right="0"/>
+              <w:jc w:val="center"/>
+              <w:rPr>
+                <w:b/>
+                <w:bCs/>
+                <w:sz w:val="28"/>
+                <w:szCs w:val="20"/>
+              </w:rPr>
+            </w:pPr>
+            <w:r>
+              <w:rPr>
+                <w:b/>
+                <w:bCs/>
+                <w:sz w:val="28"/>
+                <w:szCs w:val="20"/>
+              </w:rPr>
+              <w:t>x</w:t>
+            </w:r>
+          </w:p>
+        </w:tc>
+        <w:tc>
+          <w:tcPr>
+            <w:tcW w:w="839" w:type="dxa"/>
+          </w:tcPr>
+          <w:p>
+            <w:pPr>
+              <w:spacing w:before="0" w:line="240" w:lineRule="auto"/>
+              <w:ind w:left="0" w:right="0"/>
+              <w:jc w:val="center"/>
+              <w:rPr>
+                <w:b/>
+                <w:bCs/>
+                <w:sz w:val="28"/>
+                <w:szCs w:val="20"/>
+              </w:rPr>
+            </w:pPr>
+          </w:p>
+        </w:tc>
+        <w:tc>
+          <w:tcPr>
+            <w:tcW w:w="839" w:type="dxa"/>
+          </w:tcPr>
+          <w:p>
+            <w:pPr>
+              <w:spacing w:before="0" w:line="240" w:lineRule="auto"/>
+              <w:ind w:left="0" w:right="0"/>
+              <w:jc w:val="center"/>
+              <w:rPr>
+                <w:b/>
+                <w:bCs/>
+                <w:sz w:val="28"/>
+                <w:szCs w:val="20"/>
+              </w:rPr>
+            </w:pPr>
+          </w:p>
+        </w:tc>
+        <w:tc>
+          <w:tcPr>
+            <w:tcW w:w="839" w:type="dxa"/>
+          </w:tcPr>
+          <w:p>
+            <w:pPr>
+              <w:spacing w:before="0" w:line="240" w:lineRule="auto"/>
+              <w:ind w:left="0" w:right="0"/>
+              <w:jc w:val="center"/>
+              <w:rPr>
+                <w:b/>
+                <w:bCs/>
+                <w:sz w:val="28"/>
+                <w:szCs w:val="20"/>
+              </w:rPr>
+            </w:pPr>
+          </w:p>
+        </w:tc>
+        <w:tc>
+          <w:tcPr>
+            <w:tcW w:w="755" w:type="dxa"/>
+          </w:tcPr>
+          <w:p>
+            <w:pPr>
+              <w:spacing w:before="0" w:line="240" w:lineRule="auto"/>
+              <w:ind w:left="0" w:right="0"/>
+              <w:jc w:val="center"/>
+              <w:rPr>
+                <w:b/>
+                <w:bCs/>
+                <w:sz w:val="28"/>
+                <w:szCs w:val="20"/>
+              </w:rPr>
+            </w:pPr>
+          </w:p>
+        </w:tc>
+      </w:tr>
+      <w:tr>
+        <w:trPr>
+          <w:trHeight w:val="366"/>
+        </w:trPr>
+        <w:tc>
+          <w:tcPr>
+            <w:tcW w:w="1205" w:type="dxa"/>
+            <w:vAlign w:val="center"/>
+          </w:tcPr>
+          <w:p>
+            <w:pPr>
+              <w:spacing w:before="0" w:line="240" w:lineRule="auto"/>
+              <w:ind w:left="0" w:right="0"/>
+              <w:jc w:val="center"/>
+            </w:pPr>
+            <w:r>
+              <w:t>IRQ-000</w:t>
+            </w:r>
+            <w:r>
+              <w:t>2</w:t>
+            </w:r>
+          </w:p>
+        </w:tc>
+        <w:tc>
+          <w:tcPr>
+            <w:tcW w:w="747" w:type="dxa"/>
+            <w:vAlign w:val="center"/>
+          </w:tcPr>
+          <w:p>
+            <w:pPr>
+              <w:spacing w:before="0" w:line="240" w:lineRule="auto"/>
+              <w:ind w:left="0" w:right="0"/>
+              <w:jc w:val="center"/>
+              <w:rPr>
+                <w:b/>
+                <w:bCs/>
+                <w:sz w:val="28"/>
+                <w:szCs w:val="20"/>
+              </w:rPr>
+            </w:pPr>
+          </w:p>
+        </w:tc>
+        <w:tc>
+          <w:tcPr>
+            <w:tcW w:w="874" w:type="dxa"/>
+            <w:vAlign w:val="center"/>
+          </w:tcPr>
+          <w:p>
+            <w:pPr>
+              <w:spacing w:before="0" w:line="240" w:lineRule="auto"/>
+              <w:ind w:left="0" w:right="0"/>
+              <w:jc w:val="center"/>
+              <w:rPr>
+                <w:b/>
+                <w:bCs/>
+                <w:sz w:val="28"/>
+                <w:szCs w:val="20"/>
+              </w:rPr>
+            </w:pPr>
+          </w:p>
+        </w:tc>
+        <w:tc>
+          <w:tcPr>
+            <w:tcW w:w="844" w:type="dxa"/>
+            <w:vAlign w:val="center"/>
+          </w:tcPr>
+          <w:p>
+            <w:pPr>
+              <w:spacing w:before="0" w:line="240" w:lineRule="auto"/>
+              <w:ind w:left="0" w:right="0"/>
+              <w:jc w:val="center"/>
+              <w:rPr>
+                <w:b/>
+                <w:bCs/>
+                <w:sz w:val="28"/>
+                <w:szCs w:val="20"/>
+              </w:rPr>
+            </w:pPr>
+          </w:p>
+        </w:tc>
+        <w:tc>
+          <w:tcPr>
+            <w:tcW w:w="845" w:type="dxa"/>
+            <w:vAlign w:val="center"/>
+          </w:tcPr>
+          <w:p>
+            <w:pPr>
+              <w:spacing w:before="0" w:line="240" w:lineRule="auto"/>
+              <w:ind w:left="0" w:right="0"/>
+              <w:jc w:val="center"/>
+              <w:rPr>
+                <w:b/>
+                <w:bCs/>
+                <w:sz w:val="28"/>
+                <w:szCs w:val="20"/>
+              </w:rPr>
+            </w:pPr>
+          </w:p>
+        </w:tc>
+        <w:tc>
+          <w:tcPr>
+            <w:tcW w:w="844" w:type="dxa"/>
+            <w:vAlign w:val="center"/>
+          </w:tcPr>
+          <w:p>
+            <w:pPr>
+              <w:spacing w:before="0" w:line="240" w:lineRule="auto"/>
+              <w:ind w:left="0" w:right="0"/>
+              <w:jc w:val="center"/>
+              <w:rPr>
+                <w:b/>
+                <w:bCs/>
+                <w:sz w:val="28"/>
+                <w:szCs w:val="20"/>
+              </w:rPr>
+            </w:pPr>
+          </w:p>
+        </w:tc>
+        <w:tc>
+          <w:tcPr>
+            <w:tcW w:w="747" w:type="dxa"/>
+            <w:vAlign w:val="center"/>
+          </w:tcPr>
+          <w:p>
+            <w:pPr>
+              <w:spacing w:before="0" w:line="240" w:lineRule="auto"/>
+              <w:ind w:left="0" w:right="0"/>
+              <w:jc w:val="center"/>
+              <w:rPr>
+                <w:b/>
+                <w:bCs/>
+                <w:sz w:val="28"/>
+                <w:szCs w:val="20"/>
+              </w:rPr>
+            </w:pPr>
+            <w:r>
+              <w:rPr>
+                <w:b/>
+                <w:bCs/>
+                <w:sz w:val="28"/>
+                <w:szCs w:val="20"/>
+              </w:rPr>
+              <w:t>x</w:t>
+            </w:r>
+          </w:p>
+        </w:tc>
+        <w:tc>
+          <w:tcPr>
+            <w:tcW w:w="839" w:type="dxa"/>
+          </w:tcPr>
+          <w:p>
+            <w:pPr>
+              <w:spacing w:before="0" w:line="240" w:lineRule="auto"/>
+              <w:ind w:left="0" w:right="0"/>
+              <w:jc w:val="center"/>
+              <w:rPr>
+                <w:b/>
+                <w:bCs/>
+                <w:sz w:val="28"/>
+                <w:szCs w:val="20"/>
+              </w:rPr>
+            </w:pPr>
+          </w:p>
+        </w:tc>
+        <w:tc>
+          <w:tcPr>
+            <w:tcW w:w="839" w:type="dxa"/>
+          </w:tcPr>
+          <w:p>
+            <w:pPr>
+              <w:spacing w:before="0" w:line="240" w:lineRule="auto"/>
+              <w:ind w:left="0" w:right="0"/>
+              <w:jc w:val="center"/>
+              <w:rPr>
+                <w:b/>
+                <w:bCs/>
+                <w:sz w:val="28"/>
+                <w:szCs w:val="20"/>
+              </w:rPr>
+            </w:pPr>
+          </w:p>
+        </w:tc>
+        <w:tc>
+          <w:tcPr>
+            <w:tcW w:w="839" w:type="dxa"/>
+          </w:tcPr>
+          <w:p>
+            <w:pPr>
+              <w:spacing w:before="0" w:line="240" w:lineRule="auto"/>
+              <w:ind w:left="0" w:right="0"/>
+              <w:jc w:val="center"/>
+              <w:rPr>
+                <w:b/>
+                <w:bCs/>
+                <w:sz w:val="28"/>
+                <w:szCs w:val="20"/>
+              </w:rPr>
+            </w:pPr>
+            <w:r>
+              <w:rPr>
+                <w:b/>
+                <w:bCs/>
+                <w:sz w:val="28"/>
+                <w:szCs w:val="20"/>
+              </w:rPr>
+              <w:t>x</w:t>
+            </w:r>
+          </w:p>
+        </w:tc>
+        <w:tc>
+          <w:tcPr>
+            <w:tcW w:w="839" w:type="dxa"/>
+          </w:tcPr>
+          <w:p>
+            <w:pPr>
+              <w:spacing w:before="0" w:line="240" w:lineRule="auto"/>
+              <w:ind w:left="0" w:right="0"/>
+              <w:jc w:val="center"/>
+              <w:rPr>
+                <w:b/>
+                <w:bCs/>
+                <w:sz w:val="28"/>
+                <w:szCs w:val="20"/>
+              </w:rPr>
+            </w:pPr>
+          </w:p>
+        </w:tc>
+        <w:tc>
+          <w:tcPr>
+            <w:tcW w:w="755" w:type="dxa"/>
+          </w:tcPr>
+          <w:p>
+            <w:pPr>
+              <w:spacing w:before="0" w:line="240" w:lineRule="auto"/>
+              <w:ind w:left="0" w:right="0"/>
+              <w:jc w:val="center"/>
+              <w:rPr>
+                <w:b/>
+                <w:bCs/>
+                <w:sz w:val="28"/>
+                <w:szCs w:val="20"/>
+              </w:rPr>
+            </w:pPr>
+          </w:p>
+        </w:tc>
+      </w:tr>
+      <w:tr>
+        <w:trPr>
+          <w:trHeight w:val="366"/>
+        </w:trPr>
+        <w:tc>
+          <w:tcPr>
+            <w:tcW w:w="1205" w:type="dxa"/>
+            <w:vAlign w:val="center"/>
+          </w:tcPr>
+          <w:p>
+            <w:pPr>
+              <w:spacing w:before="0" w:line="240" w:lineRule="auto"/>
+              <w:ind w:left="0" w:right="0"/>
+              <w:jc w:val="center"/>
+            </w:pPr>
+            <w:r>
+              <w:t>IRQ-000</w:t>
+            </w:r>
+            <w:r>
+              <w:t>3</w:t>
+            </w:r>
+          </w:p>
+        </w:tc>
+        <w:tc>
+          <w:tcPr>
+            <w:tcW w:w="747" w:type="dxa"/>
+            <w:vAlign w:val="center"/>
+          </w:tcPr>
+          <w:p>
+            <w:pPr>
+              <w:spacing w:before="0" w:line="240" w:lineRule="auto"/>
+              <w:ind w:left="0" w:right="0"/>
+              <w:jc w:val="center"/>
+              <w:rPr>
+                <w:b/>
+                <w:bCs/>
+                <w:sz w:val="28"/>
+                <w:szCs w:val="20"/>
+              </w:rPr>
+            </w:pPr>
+          </w:p>
+        </w:tc>
+        <w:tc>
+          <w:tcPr>
+            <w:tcW w:w="874" w:type="dxa"/>
+            <w:vAlign w:val="center"/>
+          </w:tcPr>
+          <w:p>
+            <w:pPr>
+              <w:spacing w:before="0" w:line="240" w:lineRule="auto"/>
+              <w:ind w:left="0" w:right="0"/>
+              <w:jc w:val="center"/>
+              <w:rPr>
+                <w:b/>
+                <w:bCs/>
+                <w:sz w:val="28"/>
+                <w:szCs w:val="20"/>
+              </w:rPr>
+            </w:pPr>
+          </w:p>
+        </w:tc>
+        <w:tc>
+          <w:tcPr>
+            <w:tcW w:w="844" w:type="dxa"/>
+            <w:vAlign w:val="center"/>
+          </w:tcPr>
+          <w:p>
+            <w:pPr>
+              <w:spacing w:before="0" w:line="240" w:lineRule="auto"/>
+              <w:ind w:left="0" w:right="0"/>
+              <w:jc w:val="center"/>
+              <w:rPr>
+                <w:b/>
+                <w:bCs/>
+                <w:sz w:val="28"/>
+                <w:szCs w:val="20"/>
+              </w:rPr>
+            </w:pPr>
+          </w:p>
+        </w:tc>
+        <w:tc>
+          <w:tcPr>
+            <w:tcW w:w="845" w:type="dxa"/>
+            <w:vAlign w:val="center"/>
+          </w:tcPr>
+          <w:p>
+            <w:pPr>
+              <w:spacing w:before="0" w:line="240" w:lineRule="auto"/>
+              <w:ind w:left="0" w:right="0"/>
+              <w:jc w:val="center"/>
+              <w:rPr>
+                <w:b/>
+                <w:bCs/>
+                <w:sz w:val="28"/>
+                <w:szCs w:val="20"/>
+              </w:rPr>
+            </w:pPr>
+          </w:p>
+        </w:tc>
+        <w:tc>
+          <w:tcPr>
+            <w:tcW w:w="844" w:type="dxa"/>
+            <w:vAlign w:val="center"/>
+          </w:tcPr>
+          <w:p>
+            <w:pPr>
+              <w:spacing w:before="0" w:line="240" w:lineRule="auto"/>
+              <w:ind w:left="0" w:right="0"/>
+              <w:jc w:val="center"/>
+              <w:rPr>
+                <w:b/>
+                <w:bCs/>
+                <w:sz w:val="28"/>
+                <w:szCs w:val="20"/>
+              </w:rPr>
+            </w:pPr>
+          </w:p>
+        </w:tc>
+        <w:tc>
+          <w:tcPr>
+            <w:tcW w:w="747" w:type="dxa"/>
+            <w:vAlign w:val="center"/>
+          </w:tcPr>
+          <w:p>
+            <w:pPr>
+              <w:spacing w:before="0" w:line="240" w:lineRule="auto"/>
+              <w:ind w:left="0" w:right="0"/>
+              <w:jc w:val="center"/>
+              <w:rPr>
+                <w:b/>
+                <w:bCs/>
+                <w:sz w:val="28"/>
+                <w:szCs w:val="20"/>
+              </w:rPr>
+            </w:pPr>
+            <w:r>
+              <w:rPr>
+                <w:b/>
+                <w:bCs/>
+                <w:sz w:val="28"/>
+                <w:szCs w:val="20"/>
+              </w:rPr>
+              <w:t>x</w:t>
+            </w:r>
+          </w:p>
+        </w:tc>
+        <w:tc>
+          <w:tcPr>
+            <w:tcW w:w="839" w:type="dxa"/>
+          </w:tcPr>
+          <w:p>
+            <w:pPr>
+              <w:spacing w:before="0" w:line="240" w:lineRule="auto"/>
+              <w:ind w:left="0" w:right="0"/>
+              <w:jc w:val="center"/>
+              <w:rPr>
+                <w:b/>
+                <w:bCs/>
+                <w:sz w:val="28"/>
+                <w:szCs w:val="20"/>
+              </w:rPr>
+            </w:pPr>
+          </w:p>
+        </w:tc>
+        <w:tc>
+          <w:tcPr>
+            <w:tcW w:w="839" w:type="dxa"/>
+          </w:tcPr>
+          <w:p>
+            <w:pPr>
+              <w:spacing w:before="0" w:line="240" w:lineRule="auto"/>
+              <w:ind w:left="0" w:right="0"/>
+              <w:jc w:val="center"/>
+              <w:rPr>
+                <w:b/>
+                <w:bCs/>
+                <w:sz w:val="28"/>
+                <w:szCs w:val="20"/>
+              </w:rPr>
+            </w:pPr>
+          </w:p>
+        </w:tc>
+        <w:tc>
+          <w:tcPr>
+            <w:tcW w:w="839" w:type="dxa"/>
+          </w:tcPr>
+          <w:p>
+            <w:pPr>
+              <w:spacing w:before="0" w:line="240" w:lineRule="auto"/>
+              <w:ind w:left="0" w:right="0"/>
+              <w:jc w:val="center"/>
+              <w:rPr>
+                <w:b/>
+                <w:bCs/>
+                <w:sz w:val="28"/>
+                <w:szCs w:val="20"/>
+              </w:rPr>
+            </w:pPr>
+          </w:p>
+        </w:tc>
+        <w:tc>
+          <w:tcPr>
+            <w:tcW w:w="839" w:type="dxa"/>
+          </w:tcPr>
+          <w:p>
+            <w:pPr>
+              <w:spacing w:before="0" w:line="240" w:lineRule="auto"/>
+              <w:ind w:left="0" w:right="0"/>
+              <w:jc w:val="center"/>
+              <w:rPr>
+                <w:b/>
+                <w:bCs/>
+                <w:sz w:val="28"/>
+                <w:szCs w:val="20"/>
+              </w:rPr>
+            </w:pPr>
+          </w:p>
+        </w:tc>
+        <w:tc>
+          <w:tcPr>
+            <w:tcW w:w="755" w:type="dxa"/>
+          </w:tcPr>
+          <w:p>
+            <w:pPr>
+              <w:spacing w:before="0" w:line="240" w:lineRule="auto"/>
+              <w:ind w:left="0" w:right="0"/>
+              <w:jc w:val="center"/>
+              <w:rPr>
+                <w:b/>
+                <w:bCs/>
+                <w:sz w:val="28"/>
+                <w:szCs w:val="20"/>
+              </w:rPr>
+            </w:pPr>
+          </w:p>
+        </w:tc>
+      </w:tr>
+      <w:tr>
+        <w:trPr>
+          <w:trHeight w:val="366"/>
+        </w:trPr>
+        <w:tc>
+          <w:tcPr>
+            <w:tcW w:w="1205" w:type="dxa"/>
+            <w:vAlign w:val="center"/>
+          </w:tcPr>
+          <w:p>
+            <w:pPr>
+              <w:spacing w:before="0" w:line="240" w:lineRule="auto"/>
+              <w:ind w:left="0" w:right="0"/>
+              <w:jc w:val="center"/>
+            </w:pPr>
+            <w:r>
+              <w:t>IRQ-000</w:t>
+            </w:r>
+            <w:r>
+              <w:t>4</w:t>
+            </w:r>
+          </w:p>
+        </w:tc>
+        <w:tc>
+          <w:tcPr>
+            <w:tcW w:w="747" w:type="dxa"/>
+            <w:vAlign w:val="center"/>
+          </w:tcPr>
+          <w:p>
+            <w:pPr>
+              <w:spacing w:before="0" w:line="240" w:lineRule="auto"/>
+              <w:ind w:left="0" w:right="0"/>
+              <w:jc w:val="center"/>
+              <w:rPr>
+                <w:b/>
+                <w:bCs/>
+                <w:sz w:val="28"/>
+                <w:szCs w:val="20"/>
+              </w:rPr>
+            </w:pPr>
+          </w:p>
+        </w:tc>
+        <w:tc>
+          <w:tcPr>
+            <w:tcW w:w="874" w:type="dxa"/>
+            <w:vAlign w:val="center"/>
+          </w:tcPr>
+          <w:p>
+            <w:pPr>
+              <w:spacing w:before="0" w:line="240" w:lineRule="auto"/>
+              <w:ind w:left="0" w:right="0"/>
+              <w:jc w:val="center"/>
+              <w:rPr>
+                <w:b/>
+                <w:bCs/>
+                <w:sz w:val="28"/>
+                <w:szCs w:val="20"/>
+              </w:rPr>
+            </w:pPr>
+          </w:p>
+        </w:tc>
+        <w:tc>
+          <w:tcPr>
+            <w:tcW w:w="844" w:type="dxa"/>
+            <w:vAlign w:val="center"/>
+          </w:tcPr>
+          <w:p>
+            <w:pPr>
+              <w:spacing w:before="0" w:line="240" w:lineRule="auto"/>
+              <w:ind w:left="0" w:right="0"/>
+              <w:jc w:val="center"/>
+              <w:rPr>
+                <w:b/>
+                <w:bCs/>
+                <w:sz w:val="28"/>
+                <w:szCs w:val="20"/>
+              </w:rPr>
+            </w:pPr>
+          </w:p>
+        </w:tc>
+        <w:tc>
+          <w:tcPr>
+            <w:tcW w:w="845" w:type="dxa"/>
+            <w:vAlign w:val="center"/>
+          </w:tcPr>
+          <w:p>
+            <w:pPr>
+              <w:spacing w:before="0" w:line="240" w:lineRule="auto"/>
+              <w:ind w:left="0" w:right="0"/>
+              <w:jc w:val="center"/>
+              <w:rPr>
+                <w:b/>
+                <w:bCs/>
+                <w:sz w:val="28"/>
+                <w:szCs w:val="20"/>
+              </w:rPr>
+            </w:pPr>
+            <w:r>
+              <w:rPr>
+                <w:b/>
+                <w:bCs/>
+                <w:sz w:val="28"/>
+                <w:szCs w:val="20"/>
+              </w:rPr>
+              <w:t xml:space="preserve"> </w:t>
+            </w:r>
+          </w:p>
+        </w:tc>
+        <w:tc>
+          <w:tcPr>
+            <w:tcW w:w="844" w:type="dxa"/>
+            <w:vAlign w:val="center"/>
+          </w:tcPr>
+          <w:p>
+            <w:pPr>
+              <w:spacing w:before="0" w:line="240" w:lineRule="auto"/>
+              <w:ind w:left="0" w:right="0"/>
+              <w:jc w:val="center"/>
+              <w:rPr>
+                <w:b/>
+                <w:bCs/>
+                <w:sz w:val="28"/>
+                <w:szCs w:val="20"/>
+              </w:rPr>
+            </w:pPr>
+          </w:p>
+        </w:tc>
+        <w:tc>
+          <w:tcPr>
+            <w:tcW w:w="747" w:type="dxa"/>
+            <w:vAlign w:val="center"/>
+          </w:tcPr>
+          <w:p>
+            <w:pPr>
+              <w:spacing w:before="0" w:line="240" w:lineRule="auto"/>
+              <w:ind w:left="0" w:right="0"/>
+              <w:jc w:val="center"/>
+              <w:rPr>
+                <w:b/>
+                <w:bCs/>
+                <w:sz w:val="28"/>
+                <w:szCs w:val="20"/>
+              </w:rPr>
+            </w:pPr>
+          </w:p>
+        </w:tc>
+        <w:tc>
+          <w:tcPr>
+            <w:tcW w:w="839" w:type="dxa"/>
+          </w:tcPr>
+          <w:p>
+            <w:pPr>
+              <w:spacing w:before="0" w:line="240" w:lineRule="auto"/>
+              <w:ind w:left="0" w:right="0"/>
+              <w:jc w:val="center"/>
+              <w:rPr>
+                <w:b/>
+                <w:bCs/>
+                <w:sz w:val="28"/>
+                <w:szCs w:val="20"/>
+              </w:rPr>
+            </w:pPr>
+            <w:r>
+              <w:rPr>
+                <w:b/>
+                <w:bCs/>
+                <w:sz w:val="28"/>
+                <w:szCs w:val="20"/>
+              </w:rPr>
+              <w:t>x</w:t>
+            </w:r>
+          </w:p>
+        </w:tc>
+        <w:tc>
+          <w:tcPr>
+            <w:tcW w:w="839" w:type="dxa"/>
+          </w:tcPr>
+          <w:p>
+            <w:pPr>
+              <w:spacing w:before="0" w:line="240" w:lineRule="auto"/>
+              <w:ind w:left="0" w:right="0"/>
+              <w:jc w:val="center"/>
+              <w:rPr>
+                <w:b/>
+                <w:bCs/>
+                <w:sz w:val="28"/>
+                <w:szCs w:val="20"/>
+              </w:rPr>
+            </w:pPr>
+          </w:p>
+        </w:tc>
+        <w:tc>
+          <w:tcPr>
+            <w:tcW w:w="839" w:type="dxa"/>
+          </w:tcPr>
+          <w:p>
+            <w:pPr>
+              <w:spacing w:before="0" w:line="240" w:lineRule="auto"/>
+              <w:ind w:left="0" w:right="0"/>
+              <w:jc w:val="center"/>
+              <w:rPr>
+                <w:b/>
+                <w:bCs/>
+                <w:sz w:val="28"/>
+                <w:szCs w:val="20"/>
+              </w:rPr>
+            </w:pPr>
+          </w:p>
+        </w:tc>
+        <w:tc>
+          <w:tcPr>
+            <w:tcW w:w="839" w:type="dxa"/>
+          </w:tcPr>
+          <w:p>
+            <w:pPr>
+              <w:spacing w:before="0" w:line="240" w:lineRule="auto"/>
+              <w:ind w:left="0" w:right="0"/>
+              <w:jc w:val="center"/>
+              <w:rPr>
+                <w:b/>
+                <w:bCs/>
+                <w:sz w:val="28"/>
+                <w:szCs w:val="20"/>
+              </w:rPr>
+            </w:pPr>
+          </w:p>
+        </w:tc>
+        <w:tc>
+          <w:tcPr>
+            <w:tcW w:w="755" w:type="dxa"/>
+          </w:tcPr>
+          <w:p>
+            <w:pPr>
+              <w:spacing w:before="0" w:line="240" w:lineRule="auto"/>
+              <w:ind w:left="0" w:right="0"/>
+              <w:jc w:val="center"/>
+              <w:rPr>
+                <w:b/>
+                <w:bCs/>
+                <w:sz w:val="28"/>
+                <w:szCs w:val="20"/>
+              </w:rPr>
+            </w:pPr>
+          </w:p>
+        </w:tc>
+      </w:tr>
+      <w:tr>
+        <w:trPr>
+          <w:trHeight w:val="366"/>
+        </w:trPr>
+        <w:tc>
+          <w:tcPr>
+            <w:tcW w:w="1205" w:type="dxa"/>
+            <w:vAlign w:val="center"/>
+          </w:tcPr>
+          <w:p>
+            <w:pPr>
+              <w:spacing w:before="0" w:line="240" w:lineRule="auto"/>
+              <w:ind w:left="0" w:right="0"/>
+              <w:jc w:val="center"/>
+            </w:pPr>
+            <w:r>
+              <w:t>IRQ-000</w:t>
+            </w:r>
+            <w:r>
+              <w:t>5</w:t>
+            </w:r>
+          </w:p>
+        </w:tc>
+        <w:tc>
+          <w:tcPr>
+            <w:tcW w:w="747" w:type="dxa"/>
+            <w:vAlign w:val="center"/>
+          </w:tcPr>
+          <w:p>
+            <w:pPr>
+              <w:spacing w:before="0" w:line="240" w:lineRule="auto"/>
+              <w:ind w:left="0" w:right="0"/>
+              <w:jc w:val="center"/>
+              <w:rPr>
+                <w:b/>
+                <w:bCs/>
+                <w:sz w:val="28"/>
+                <w:szCs w:val="20"/>
+              </w:rPr>
+            </w:pPr>
+          </w:p>
+        </w:tc>
+        <w:tc>
+          <w:tcPr>
+            <w:tcW w:w="874" w:type="dxa"/>
+            <w:vAlign w:val="center"/>
+          </w:tcPr>
+          <w:p>
+            <w:pPr>
+              <w:spacing w:before="0" w:line="240" w:lineRule="auto"/>
+              <w:ind w:left="0" w:right="0"/>
+              <w:jc w:val="center"/>
+              <w:rPr>
+                <w:b/>
+                <w:bCs/>
+                <w:sz w:val="28"/>
+                <w:szCs w:val="20"/>
+              </w:rPr>
+            </w:pPr>
+          </w:p>
+        </w:tc>
+        <w:tc>
+          <w:tcPr>
+            <w:tcW w:w="844" w:type="dxa"/>
+            <w:vAlign w:val="center"/>
+          </w:tcPr>
+          <w:p>
+            <w:pPr>
+              <w:spacing w:before="0" w:line="240" w:lineRule="auto"/>
+              <w:ind w:left="0" w:right="0"/>
+              <w:jc w:val="center"/>
+              <w:rPr>
+                <w:b/>
+                <w:bCs/>
+                <w:sz w:val="28"/>
+                <w:szCs w:val="20"/>
+              </w:rPr>
+            </w:pPr>
+          </w:p>
+        </w:tc>
+        <w:tc>
+          <w:tcPr>
+            <w:tcW w:w="845" w:type="dxa"/>
+            <w:vAlign w:val="center"/>
+          </w:tcPr>
+          <w:p>
+            <w:pPr>
+              <w:spacing w:before="0" w:line="240" w:lineRule="auto"/>
+              <w:ind w:left="0" w:right="0"/>
+              <w:jc w:val="center"/>
+              <w:rPr>
+                <w:b/>
+                <w:bCs/>
+                <w:sz w:val="28"/>
+                <w:szCs w:val="20"/>
+              </w:rPr>
+            </w:pPr>
+          </w:p>
+        </w:tc>
+        <w:tc>
+          <w:tcPr>
+            <w:tcW w:w="844" w:type="dxa"/>
+            <w:vAlign w:val="center"/>
+          </w:tcPr>
+          <w:p>
+            <w:pPr>
+              <w:spacing w:before="0" w:line="240" w:lineRule="auto"/>
+              <w:ind w:left="0" w:right="0"/>
+              <w:jc w:val="center"/>
+              <w:rPr>
+                <w:b/>
+                <w:bCs/>
+                <w:sz w:val="28"/>
+                <w:szCs w:val="20"/>
+              </w:rPr>
+            </w:pPr>
+          </w:p>
+        </w:tc>
+        <w:tc>
+          <w:tcPr>
+            <w:tcW w:w="747" w:type="dxa"/>
+            <w:vAlign w:val="center"/>
+          </w:tcPr>
+          <w:p>
+            <w:pPr>
+              <w:spacing w:before="0" w:line="240" w:lineRule="auto"/>
+              <w:ind w:left="0" w:right="0"/>
+              <w:jc w:val="center"/>
+              <w:rPr>
+                <w:b/>
+                <w:bCs/>
+                <w:sz w:val="28"/>
+                <w:szCs w:val="20"/>
+              </w:rPr>
+            </w:pPr>
+          </w:p>
+        </w:tc>
+        <w:tc>
+          <w:tcPr>
+            <w:tcW w:w="839" w:type="dxa"/>
+          </w:tcPr>
+          <w:p>
+            <w:pPr>
+              <w:spacing w:before="0" w:line="240" w:lineRule="auto"/>
+              <w:ind w:left="0" w:right="0"/>
+              <w:jc w:val="center"/>
+              <w:rPr>
+                <w:b/>
+                <w:bCs/>
+                <w:sz w:val="28"/>
+                <w:szCs w:val="20"/>
+              </w:rPr>
+            </w:pPr>
+          </w:p>
+        </w:tc>
+        <w:tc>
+          <w:tcPr>
+            <w:tcW w:w="839" w:type="dxa"/>
+          </w:tcPr>
+          <w:p>
+            <w:pPr>
+              <w:spacing w:before="0" w:line="240" w:lineRule="auto"/>
+              <w:ind w:left="0" w:right="0"/>
+              <w:jc w:val="center"/>
+              <w:rPr>
+                <w:b/>
+                <w:bCs/>
+                <w:sz w:val="28"/>
+                <w:szCs w:val="20"/>
+              </w:rPr>
+            </w:pPr>
+          </w:p>
+        </w:tc>
+        <w:tc>
+          <w:tcPr>
+            <w:tcW w:w="839" w:type="dxa"/>
+          </w:tcPr>
+          <w:p>
+            <w:pPr>
+              <w:spacing w:before="0" w:line="240" w:lineRule="auto"/>
+              <w:ind w:left="0" w:right="0"/>
+              <w:jc w:val="center"/>
+              <w:rPr>
+                <w:b/>
+                <w:bCs/>
+                <w:sz w:val="28"/>
+                <w:szCs w:val="20"/>
+              </w:rPr>
+            </w:pPr>
+          </w:p>
+        </w:tc>
+        <w:tc>
+          <w:tcPr>
+            <w:tcW w:w="839" w:type="dxa"/>
+          </w:tcPr>
+          <w:p>
+            <w:pPr>
+              <w:spacing w:before="0" w:line="240" w:lineRule="auto"/>
+              <w:ind w:left="0" w:right="0"/>
+              <w:jc w:val="center"/>
+              <w:rPr>
+                <w:b/>
+                <w:bCs/>
+                <w:sz w:val="28"/>
+                <w:szCs w:val="20"/>
+              </w:rPr>
+            </w:pPr>
+          </w:p>
+        </w:tc>
+        <w:tc>
+          <w:tcPr>
+            <w:tcW w:w="755" w:type="dxa"/>
+          </w:tcPr>
+          <w:p>
+            <w:pPr>
+              <w:spacing w:before="0" w:line="240" w:lineRule="auto"/>
+              <w:ind w:left="0" w:right="0"/>
+              <w:jc w:val="center"/>
+              <w:rPr>
+                <w:b/>
+                <w:bCs/>
+                <w:sz w:val="28"/>
+                <w:szCs w:val="20"/>
+              </w:rPr>
+            </w:pPr>
+          </w:p>
+        </w:tc>
+      </w:tr>
+      <w:tr>
+        <w:trPr>
+          <w:trHeight w:val="366"/>
+        </w:trPr>
+        <w:tc>
+          <w:tcPr>
+            <w:tcW w:w="1205" w:type="dxa"/>
+            <w:vAlign w:val="center"/>
+          </w:tcPr>
+          <w:p>
+            <w:pPr>
+              <w:spacing w:before="0" w:line="240" w:lineRule="auto"/>
+              <w:ind w:left="0" w:right="0"/>
+              <w:jc w:val="center"/>
+            </w:pPr>
+            <w:r>
+              <w:t>IRQ-000</w:t>
+            </w:r>
+            <w:r>
+              <w:t>6</w:t>
+            </w:r>
+          </w:p>
+        </w:tc>
+        <w:tc>
+          <w:tcPr>
+            <w:tcW w:w="747" w:type="dxa"/>
+            <w:vAlign w:val="center"/>
+          </w:tcPr>
+          <w:p>
+            <w:pPr>
+              <w:spacing w:before="0" w:line="240" w:lineRule="auto"/>
+              <w:ind w:left="0" w:right="0"/>
+              <w:jc w:val="center"/>
+              <w:rPr>
+                <w:b/>
+                <w:bCs/>
+                <w:sz w:val="28"/>
+                <w:szCs w:val="20"/>
+              </w:rPr>
+            </w:pPr>
+          </w:p>
+        </w:tc>
+        <w:tc>
+          <w:tcPr>
+            <w:tcW w:w="874" w:type="dxa"/>
+            <w:vAlign w:val="center"/>
+          </w:tcPr>
+          <w:p>
+            <w:pPr>
+              <w:spacing w:before="0" w:line="240" w:lineRule="auto"/>
+              <w:ind w:left="0" w:right="0"/>
+              <w:jc w:val="center"/>
+              <w:rPr>
+                <w:b/>
+                <w:bCs/>
+                <w:sz w:val="28"/>
+                <w:szCs w:val="20"/>
+              </w:rPr>
+            </w:pPr>
+          </w:p>
+        </w:tc>
+        <w:tc>
+          <w:tcPr>
+            <w:tcW w:w="844" w:type="dxa"/>
+            <w:vAlign w:val="center"/>
+          </w:tcPr>
+          <w:p>
+            <w:pPr>
+              <w:spacing w:before="0" w:line="240" w:lineRule="auto"/>
+              <w:ind w:left="0" w:right="0"/>
+              <w:jc w:val="center"/>
+              <w:rPr>
+                <w:b/>
+                <w:bCs/>
+                <w:sz w:val="28"/>
+                <w:szCs w:val="20"/>
+              </w:rPr>
+            </w:pPr>
+          </w:p>
+        </w:tc>
+        <w:tc>
+          <w:tcPr>
+            <w:tcW w:w="845" w:type="dxa"/>
+            <w:vAlign w:val="center"/>
+          </w:tcPr>
+          <w:p>
+            <w:pPr>
+              <w:spacing w:before="0" w:line="240" w:lineRule="auto"/>
+              <w:ind w:left="0" w:right="0"/>
+              <w:jc w:val="center"/>
+              <w:rPr>
+                <w:b/>
+                <w:bCs/>
+                <w:sz w:val="28"/>
+                <w:szCs w:val="20"/>
+              </w:rPr>
+            </w:pPr>
+            <w:r>
+              <w:rPr>
+                <w:b/>
+                <w:bCs/>
+                <w:sz w:val="28"/>
+                <w:szCs w:val="20"/>
+              </w:rPr>
+              <w:t>x</w:t>
+            </w:r>
+          </w:p>
+        </w:tc>
+        <w:tc>
+          <w:tcPr>
+            <w:tcW w:w="844" w:type="dxa"/>
+            <w:vAlign w:val="center"/>
+          </w:tcPr>
+          <w:p>
+            <w:pPr>
+              <w:spacing w:before="0" w:line="240" w:lineRule="auto"/>
+              <w:ind w:left="0" w:right="0"/>
+              <w:jc w:val="center"/>
+              <w:rPr>
+                <w:b/>
+                <w:bCs/>
+                <w:sz w:val="28"/>
+                <w:szCs w:val="20"/>
+              </w:rPr>
+            </w:pPr>
+            <w:r>
+              <w:rPr>
+                <w:b/>
+                <w:bCs/>
+                <w:sz w:val="28"/>
+                <w:szCs w:val="20"/>
+              </w:rPr>
+              <w:t>x</w:t>
+            </w:r>
+          </w:p>
+        </w:tc>
+        <w:tc>
+          <w:tcPr>
+            <w:tcW w:w="747" w:type="dxa"/>
+            <w:vAlign w:val="center"/>
+          </w:tcPr>
+          <w:p>
+            <w:pPr>
+              <w:spacing w:before="0" w:line="240" w:lineRule="auto"/>
+              <w:ind w:left="0" w:right="0"/>
+              <w:jc w:val="center"/>
+              <w:rPr>
+                <w:b/>
+                <w:bCs/>
+                <w:sz w:val="28"/>
+                <w:szCs w:val="20"/>
+              </w:rPr>
+            </w:pPr>
+          </w:p>
+        </w:tc>
+        <w:tc>
+          <w:tcPr>
+            <w:tcW w:w="839" w:type="dxa"/>
+          </w:tcPr>
+          <w:p>
+            <w:pPr>
+              <w:spacing w:before="0" w:line="240" w:lineRule="auto"/>
+              <w:ind w:left="0" w:right="0"/>
+              <w:jc w:val="center"/>
+              <w:rPr>
+                <w:b/>
+                <w:bCs/>
+                <w:sz w:val="28"/>
+                <w:szCs w:val="20"/>
+              </w:rPr>
+            </w:pPr>
+          </w:p>
+        </w:tc>
+        <w:tc>
+          <w:tcPr>
+            <w:tcW w:w="839" w:type="dxa"/>
+          </w:tcPr>
+          <w:p>
+            <w:pPr>
+              <w:spacing w:before="0" w:line="240" w:lineRule="auto"/>
+              <w:ind w:left="0" w:right="0"/>
+              <w:jc w:val="center"/>
+              <w:rPr>
+                <w:b/>
+                <w:bCs/>
+                <w:sz w:val="28"/>
+                <w:szCs w:val="20"/>
+              </w:rPr>
+            </w:pPr>
+          </w:p>
+        </w:tc>
+        <w:tc>
+          <w:tcPr>
+            <w:tcW w:w="839" w:type="dxa"/>
+          </w:tcPr>
+          <w:p>
+            <w:pPr>
+              <w:spacing w:before="0" w:line="240" w:lineRule="auto"/>
+              <w:ind w:left="0" w:right="0"/>
+              <w:jc w:val="center"/>
+              <w:rPr>
+                <w:b/>
+                <w:bCs/>
+                <w:sz w:val="28"/>
+                <w:szCs w:val="20"/>
+              </w:rPr>
+            </w:pPr>
+          </w:p>
+        </w:tc>
+        <w:tc>
+          <w:tcPr>
+            <w:tcW w:w="839" w:type="dxa"/>
+          </w:tcPr>
+          <w:p>
+            <w:pPr>
+              <w:spacing w:before="0" w:line="240" w:lineRule="auto"/>
+              <w:ind w:left="0" w:right="0"/>
+              <w:jc w:val="center"/>
+              <w:rPr>
+                <w:b/>
+                <w:bCs/>
+                <w:sz w:val="28"/>
+                <w:szCs w:val="20"/>
+              </w:rPr>
+            </w:pPr>
+          </w:p>
+        </w:tc>
+        <w:tc>
+          <w:tcPr>
+            <w:tcW w:w="755" w:type="dxa"/>
+          </w:tcPr>
+          <w:p>
+            <w:pPr>
+              <w:spacing w:before="0" w:line="240" w:lineRule="auto"/>
+              <w:ind w:left="0" w:right="0"/>
+              <w:jc w:val="center"/>
+              <w:rPr>
+                <w:b/>
+                <w:bCs/>
+                <w:sz w:val="28"/>
+                <w:szCs w:val="20"/>
+              </w:rPr>
+            </w:pPr>
+          </w:p>
+        </w:tc>
+      </w:tr>
+      <w:tr>
+        <w:trPr>
+          <w:trHeight w:val="366"/>
+        </w:trPr>
+        <w:tc>
+          <w:tcPr>
+            <w:tcW w:w="1205" w:type="dxa"/>
+            <w:vAlign w:val="center"/>
+          </w:tcPr>
+          <w:p>
+            <w:pPr>
+              <w:spacing w:before="0" w:line="240" w:lineRule="auto"/>
+              <w:ind w:left="0" w:right="0"/>
+              <w:jc w:val="center"/>
+            </w:pPr>
+            <w:r>
+              <w:t>IRQ-000</w:t>
+            </w:r>
+            <w:r>
+              <w:t>7</w:t>
+            </w:r>
+          </w:p>
+        </w:tc>
+        <w:tc>
+          <w:tcPr>
+            <w:tcW w:w="747" w:type="dxa"/>
+            <w:vAlign w:val="center"/>
+          </w:tcPr>
+          <w:p>
+            <w:pPr>
+              <w:spacing w:before="0" w:line="240" w:lineRule="auto"/>
+              <w:ind w:left="0" w:right="0"/>
+              <w:jc w:val="center"/>
+              <w:rPr>
+                <w:b/>
+                <w:bCs/>
+                <w:sz w:val="28"/>
+                <w:szCs w:val="20"/>
+              </w:rPr>
+            </w:pPr>
+          </w:p>
+        </w:tc>
+        <w:tc>
+          <w:tcPr>
+            <w:tcW w:w="874" w:type="dxa"/>
+            <w:vAlign w:val="center"/>
+          </w:tcPr>
+          <w:p>
+            <w:pPr>
+              <w:spacing w:before="0" w:line="240" w:lineRule="auto"/>
+              <w:ind w:left="0" w:right="0"/>
+              <w:jc w:val="center"/>
+              <w:rPr>
+                <w:b/>
+                <w:bCs/>
+                <w:sz w:val="28"/>
+                <w:szCs w:val="20"/>
+              </w:rPr>
+            </w:pPr>
+          </w:p>
+        </w:tc>
+        <w:tc>
+          <w:tcPr>
+            <w:tcW w:w="844" w:type="dxa"/>
+            <w:vAlign w:val="center"/>
+          </w:tcPr>
+          <w:p>
+            <w:pPr>
+              <w:spacing w:before="0" w:line="240" w:lineRule="auto"/>
+              <w:ind w:left="0" w:right="0"/>
+              <w:jc w:val="center"/>
+              <w:rPr>
+                <w:b/>
+                <w:bCs/>
+                <w:sz w:val="28"/>
+                <w:szCs w:val="20"/>
+              </w:rPr>
+            </w:pPr>
+            <w:r>
+              <w:rPr>
+                <w:b/>
+                <w:bCs/>
+                <w:sz w:val="28"/>
+                <w:szCs w:val="20"/>
+              </w:rPr>
+              <w:t>x</w:t>
+            </w:r>
+          </w:p>
+        </w:tc>
+        <w:tc>
+          <w:tcPr>
+            <w:tcW w:w="845" w:type="dxa"/>
+            <w:vAlign w:val="center"/>
+          </w:tcPr>
+          <w:p>
+            <w:pPr>
+              <w:spacing w:before="0" w:line="240" w:lineRule="auto"/>
+              <w:ind w:left="0" w:right="0"/>
+              <w:jc w:val="center"/>
+              <w:rPr>
+                <w:b/>
+                <w:bCs/>
+                <w:sz w:val="28"/>
+                <w:szCs w:val="20"/>
+              </w:rPr>
+            </w:pPr>
+          </w:p>
+        </w:tc>
+        <w:tc>
+          <w:tcPr>
+            <w:tcW w:w="844" w:type="dxa"/>
+            <w:vAlign w:val="center"/>
+          </w:tcPr>
+          <w:p>
+            <w:pPr>
+              <w:spacing w:before="0" w:line="240" w:lineRule="auto"/>
+              <w:ind w:left="0" w:right="0"/>
+              <w:jc w:val="center"/>
+              <w:rPr>
+                <w:b/>
+                <w:bCs/>
+                <w:sz w:val="28"/>
+                <w:szCs w:val="20"/>
+              </w:rPr>
+            </w:pPr>
+          </w:p>
+        </w:tc>
+        <w:tc>
+          <w:tcPr>
+            <w:tcW w:w="747" w:type="dxa"/>
+            <w:vAlign w:val="center"/>
+          </w:tcPr>
+          <w:p>
+            <w:pPr>
+              <w:spacing w:before="0" w:line="240" w:lineRule="auto"/>
+              <w:ind w:left="0" w:right="0"/>
+              <w:jc w:val="center"/>
+              <w:rPr>
+                <w:b/>
+                <w:bCs/>
+                <w:sz w:val="28"/>
+                <w:szCs w:val="20"/>
+              </w:rPr>
+            </w:pPr>
+          </w:p>
+        </w:tc>
+        <w:tc>
+          <w:tcPr>
+            <w:tcW w:w="839" w:type="dxa"/>
+          </w:tcPr>
+          <w:p>
+            <w:pPr>
+              <w:spacing w:before="0" w:line="240" w:lineRule="auto"/>
+              <w:ind w:left="0" w:right="0"/>
+              <w:jc w:val="center"/>
+              <w:rPr>
+                <w:b/>
+                <w:bCs/>
+                <w:sz w:val="28"/>
+                <w:szCs w:val="20"/>
+              </w:rPr>
+            </w:pPr>
+          </w:p>
+        </w:tc>
+        <w:tc>
+          <w:tcPr>
+            <w:tcW w:w="839" w:type="dxa"/>
+          </w:tcPr>
+          <w:p>
+            <w:pPr>
+              <w:spacing w:before="0" w:line="240" w:lineRule="auto"/>
+              <w:ind w:left="0" w:right="0"/>
+              <w:jc w:val="center"/>
+              <w:rPr>
+                <w:b/>
+                <w:bCs/>
+                <w:sz w:val="28"/>
+                <w:szCs w:val="20"/>
+              </w:rPr>
+            </w:pPr>
+          </w:p>
+        </w:tc>
+        <w:tc>
+          <w:tcPr>
+            <w:tcW w:w="839" w:type="dxa"/>
+          </w:tcPr>
+          <w:p>
+            <w:pPr>
+              <w:spacing w:before="0" w:line="240" w:lineRule="auto"/>
+              <w:ind w:left="0" w:right="0"/>
+              <w:jc w:val="center"/>
+              <w:rPr>
+                <w:b/>
+                <w:bCs/>
+                <w:sz w:val="28"/>
+                <w:szCs w:val="20"/>
+              </w:rPr>
+            </w:pPr>
+          </w:p>
+        </w:tc>
+        <w:tc>
+          <w:tcPr>
+            <w:tcW w:w="839" w:type="dxa"/>
+          </w:tcPr>
+          <w:p>
+            <w:pPr>
+              <w:spacing w:before="0" w:line="240" w:lineRule="auto"/>
+              <w:ind w:left="0" w:right="0"/>
+              <w:jc w:val="center"/>
+              <w:rPr>
+                <w:b/>
+                <w:bCs/>
+                <w:sz w:val="28"/>
+                <w:szCs w:val="20"/>
+              </w:rPr>
+            </w:pPr>
+          </w:p>
+        </w:tc>
+        <w:tc>
+          <w:tcPr>
+            <w:tcW w:w="755" w:type="dxa"/>
+          </w:tcPr>
+          <w:p>
+            <w:pPr>
+              <w:spacing w:before="0" w:line="240" w:lineRule="auto"/>
+              <w:ind w:left="0" w:right="0"/>
+              <w:jc w:val="center"/>
+              <w:rPr>
+                <w:b/>
+                <w:bCs/>
+                <w:sz w:val="28"/>
+                <w:szCs w:val="20"/>
+              </w:rPr>
+            </w:pPr>
+          </w:p>
+        </w:tc>
+      </w:tr>
+      <w:tr>
+        <w:trPr>
+          <w:trHeight w:val="343"/>
+        </w:trPr>
+        <w:tc>
+          <w:tcPr>
+            <w:tcW w:w="1205" w:type="dxa"/>
+            <w:vAlign w:val="center"/>
+          </w:tcPr>
+          <w:p>
+            <w:pPr>
+              <w:spacing w:before="0" w:line="240" w:lineRule="auto"/>
+              <w:ind w:left="0" w:right="0"/>
+              <w:jc w:val="center"/>
+            </w:pPr>
+            <w:r>
+              <w:t>IRQ-0008</w:t>
+            </w:r>
+          </w:p>
+        </w:tc>
+        <w:tc>
+          <w:tcPr>
+            <w:tcW w:w="747" w:type="dxa"/>
+            <w:vAlign w:val="center"/>
+          </w:tcPr>
+          <w:p>
+            <w:pPr>
+              <w:spacing w:before="0" w:line="240" w:lineRule="auto"/>
+              <w:ind w:left="0" w:right="0"/>
+              <w:jc w:val="center"/>
+              <w:rPr>
+                <w:b/>
+                <w:bCs/>
+                <w:sz w:val="28"/>
+                <w:szCs w:val="20"/>
+              </w:rPr>
+            </w:pPr>
+          </w:p>
+        </w:tc>
+        <w:tc>
+          <w:tcPr>
+            <w:tcW w:w="874" w:type="dxa"/>
+            <w:vAlign w:val="center"/>
+          </w:tcPr>
+          <w:p>
+            <w:pPr>
+              <w:spacing w:before="0" w:line="240" w:lineRule="auto"/>
+              <w:ind w:left="0" w:right="0"/>
+              <w:jc w:val="center"/>
+              <w:rPr>
+                <w:b/>
+                <w:bCs/>
+                <w:sz w:val="28"/>
+                <w:szCs w:val="20"/>
+              </w:rPr>
+            </w:pPr>
+          </w:p>
+        </w:tc>
+        <w:tc>
+          <w:tcPr>
+            <w:tcW w:w="844" w:type="dxa"/>
+            <w:vAlign w:val="center"/>
+          </w:tcPr>
+          <w:p>
+            <w:pPr>
+              <w:spacing w:before="0" w:line="240" w:lineRule="auto"/>
+              <w:ind w:left="0" w:right="0"/>
+              <w:jc w:val="center"/>
+              <w:rPr>
+                <w:b/>
+                <w:bCs/>
+                <w:sz w:val="28"/>
+                <w:szCs w:val="20"/>
+              </w:rPr>
+            </w:pPr>
+          </w:p>
+        </w:tc>
+        <w:tc>
+          <w:tcPr>
+            <w:tcW w:w="845" w:type="dxa"/>
+            <w:vAlign w:val="center"/>
+          </w:tcPr>
+          <w:p>
+            <w:pPr>
+              <w:spacing w:before="0" w:line="240" w:lineRule="auto"/>
+              <w:ind w:left="0" w:right="0"/>
+              <w:jc w:val="center"/>
+              <w:rPr>
+                <w:b/>
+                <w:bCs/>
+                <w:sz w:val="28"/>
+                <w:szCs w:val="20"/>
+              </w:rPr>
+            </w:pPr>
+          </w:p>
+        </w:tc>
+        <w:tc>
+          <w:tcPr>
+            <w:tcW w:w="844" w:type="dxa"/>
+            <w:vAlign w:val="center"/>
+          </w:tcPr>
+          <w:p>
+            <w:pPr>
+              <w:spacing w:before="0" w:line="240" w:lineRule="auto"/>
+              <w:ind w:left="0" w:right="0"/>
+              <w:jc w:val="center"/>
+              <w:rPr>
+                <w:b/>
+                <w:bCs/>
+                <w:sz w:val="28"/>
+                <w:szCs w:val="20"/>
+              </w:rPr>
+            </w:pPr>
+          </w:p>
+        </w:tc>
+        <w:tc>
+          <w:tcPr>
+            <w:tcW w:w="747" w:type="dxa"/>
+            <w:vAlign w:val="center"/>
+          </w:tcPr>
+          <w:p>
+            <w:pPr>
+              <w:spacing w:before="0" w:line="240" w:lineRule="auto"/>
+              <w:ind w:left="0" w:right="0"/>
+              <w:jc w:val="center"/>
+              <w:rPr>
+                <w:b/>
+                <w:bCs/>
+                <w:sz w:val="28"/>
+                <w:szCs w:val="20"/>
+              </w:rPr>
+            </w:pPr>
+          </w:p>
+        </w:tc>
+        <w:tc>
+          <w:tcPr>
+            <w:tcW w:w="839" w:type="dxa"/>
+          </w:tcPr>
+          <w:p>
+            <w:pPr>
+              <w:spacing w:before="0" w:line="240" w:lineRule="auto"/>
+              <w:ind w:left="0" w:right="0"/>
+              <w:jc w:val="center"/>
+              <w:rPr>
+                <w:b/>
+                <w:bCs/>
+                <w:sz w:val="28"/>
+                <w:szCs w:val="20"/>
+              </w:rPr>
+            </w:pPr>
+          </w:p>
+        </w:tc>
+        <w:tc>
+          <w:tcPr>
+            <w:tcW w:w="839" w:type="dxa"/>
+          </w:tcPr>
+          <w:p>
+            <w:pPr>
+              <w:spacing w:before="0" w:line="240" w:lineRule="auto"/>
+              <w:ind w:left="0" w:right="0"/>
+              <w:jc w:val="center"/>
+              <w:rPr>
+                <w:b/>
+                <w:bCs/>
+                <w:sz w:val="28"/>
+                <w:szCs w:val="20"/>
+              </w:rPr>
+            </w:pPr>
+          </w:p>
+        </w:tc>
+        <w:tc>
+          <w:tcPr>
+            <w:tcW w:w="839" w:type="dxa"/>
+          </w:tcPr>
+          <w:p>
+            <w:pPr>
+              <w:spacing w:before="0" w:line="240" w:lineRule="auto"/>
+              <w:ind w:left="0" w:right="0"/>
+              <w:jc w:val="center"/>
+              <w:rPr>
+                <w:b/>
+                <w:bCs/>
+                <w:sz w:val="28"/>
+                <w:szCs w:val="20"/>
+              </w:rPr>
+            </w:pPr>
+          </w:p>
+        </w:tc>
+        <w:tc>
+          <w:tcPr>
+            <w:tcW w:w="839" w:type="dxa"/>
+          </w:tcPr>
+          <w:p>
+            <w:pPr>
+              <w:spacing w:before="0" w:line="240" w:lineRule="auto"/>
+              <w:ind w:left="0" w:right="0"/>
+              <w:jc w:val="center"/>
+              <w:rPr>
+                <w:b/>
+                <w:bCs/>
+                <w:sz w:val="28"/>
+                <w:szCs w:val="20"/>
+              </w:rPr>
+            </w:pPr>
+          </w:p>
+        </w:tc>
+        <w:tc>
+          <w:tcPr>
+            <w:tcW w:w="755" w:type="dxa"/>
+          </w:tcPr>
+          <w:p>
+            <w:pPr>
+              <w:spacing w:before="0" w:line="240" w:lineRule="auto"/>
+              <w:ind w:left="0" w:right="0"/>
+              <w:jc w:val="center"/>
+              <w:rPr>
+                <w:b/>
+                <w:bCs/>
+                <w:sz w:val="28"/>
+                <w:szCs w:val="20"/>
+              </w:rPr>
+            </w:pPr>
+          </w:p>
+        </w:tc>
+      </w:tr>
+      <w:tr>
+        <w:trPr>
+          <w:trHeight w:val="366"/>
+        </w:trPr>
+        <w:tc>
+          <w:tcPr>
+            <w:tcW w:w="1205" w:type="dxa"/>
+            <w:vAlign w:val="center"/>
+          </w:tcPr>
+          <w:p>
+            <w:pPr>
+              <w:spacing w:before="0" w:line="240" w:lineRule="auto"/>
+              <w:ind w:left="0" w:right="0"/>
+              <w:jc w:val="center"/>
+            </w:pPr>
+            <w:r>
+              <w:t>IRQ-0009</w:t>
+            </w:r>
+          </w:p>
+        </w:tc>
+        <w:tc>
+          <w:tcPr>
+            <w:tcW w:w="747" w:type="dxa"/>
+            <w:vAlign w:val="center"/>
+          </w:tcPr>
+          <w:p>
+            <w:pPr>
+              <w:spacing w:before="0" w:line="240" w:lineRule="auto"/>
+              <w:ind w:left="0" w:right="0"/>
+              <w:jc w:val="center"/>
+              <w:rPr>
+                <w:b/>
+                <w:bCs/>
+                <w:sz w:val="28"/>
+                <w:szCs w:val="20"/>
+              </w:rPr>
+            </w:pPr>
+            <w:r>
+              <w:rPr>
+                <w:b/>
+                <w:bCs/>
+                <w:sz w:val="28"/>
+                <w:szCs w:val="20"/>
+              </w:rPr>
+              <w:t>x</w:t>
+            </w:r>
+          </w:p>
+        </w:tc>
+        <w:tc>
+          <w:tcPr>
+            <w:tcW w:w="874" w:type="dxa"/>
+            <w:vAlign w:val="center"/>
+          </w:tcPr>
+          <w:p>
+            <w:pPr>
+              <w:spacing w:before="0" w:line="240" w:lineRule="auto"/>
+              <w:ind w:left="0" w:right="0"/>
+              <w:jc w:val="center"/>
+              <w:rPr>
+                <w:b/>
+                <w:bCs/>
+                <w:sz w:val="28"/>
+                <w:szCs w:val="20"/>
+              </w:rPr>
+            </w:pPr>
+            <w:r>
+              <w:rPr>
+                <w:b/>
+                <w:bCs/>
+                <w:sz w:val="28"/>
+                <w:szCs w:val="20"/>
+              </w:rPr>
+              <w:t>x</w:t>
+            </w:r>
+          </w:p>
+        </w:tc>
+        <w:tc>
+          <w:tcPr>
+            <w:tcW w:w="844" w:type="dxa"/>
+            <w:vAlign w:val="center"/>
+          </w:tcPr>
+          <w:p>
+            <w:pPr>
+              <w:spacing w:before="0" w:line="240" w:lineRule="auto"/>
+              <w:ind w:left="0" w:right="0"/>
+              <w:jc w:val="center"/>
+              <w:rPr>
+                <w:b/>
+                <w:bCs/>
+                <w:sz w:val="28"/>
+                <w:szCs w:val="20"/>
+              </w:rPr>
+            </w:pPr>
+          </w:p>
+        </w:tc>
+        <w:tc>
+          <w:tcPr>
+            <w:tcW w:w="845" w:type="dxa"/>
+            <w:vAlign w:val="center"/>
+          </w:tcPr>
+          <w:p>
+            <w:pPr>
+              <w:spacing w:before="0" w:line="240" w:lineRule="auto"/>
+              <w:ind w:left="0" w:right="0"/>
+              <w:jc w:val="center"/>
+              <w:rPr>
+                <w:b/>
+                <w:bCs/>
+                <w:sz w:val="28"/>
+                <w:szCs w:val="20"/>
+              </w:rPr>
+            </w:pPr>
+          </w:p>
+        </w:tc>
+        <w:tc>
+          <w:tcPr>
+            <w:tcW w:w="844" w:type="dxa"/>
+            <w:vAlign w:val="center"/>
+          </w:tcPr>
+          <w:p>
+            <w:pPr>
+              <w:spacing w:before="0" w:line="240" w:lineRule="auto"/>
+              <w:ind w:left="0" w:right="0"/>
+              <w:jc w:val="center"/>
+              <w:rPr>
+                <w:b/>
+                <w:bCs/>
+                <w:sz w:val="28"/>
+                <w:szCs w:val="20"/>
+              </w:rPr>
+            </w:pPr>
+          </w:p>
+        </w:tc>
+        <w:tc>
+          <w:tcPr>
+            <w:tcW w:w="747" w:type="dxa"/>
+            <w:vAlign w:val="center"/>
+          </w:tcPr>
+          <w:p>
+            <w:pPr>
+              <w:spacing w:before="0" w:line="240" w:lineRule="auto"/>
+              <w:ind w:left="0" w:right="0"/>
+              <w:jc w:val="center"/>
+              <w:rPr>
+                <w:b/>
+                <w:bCs/>
+                <w:sz w:val="28"/>
+                <w:szCs w:val="20"/>
+              </w:rPr>
+            </w:pPr>
+          </w:p>
+        </w:tc>
+        <w:tc>
+          <w:tcPr>
+            <w:tcW w:w="839" w:type="dxa"/>
+          </w:tcPr>
+          <w:p>
+            <w:pPr>
+              <w:spacing w:before="0" w:line="240" w:lineRule="auto"/>
+              <w:ind w:left="0" w:right="0"/>
+              <w:jc w:val="center"/>
+              <w:rPr>
+                <w:b/>
+                <w:bCs/>
+                <w:sz w:val="28"/>
+                <w:szCs w:val="20"/>
+              </w:rPr>
+            </w:pPr>
+          </w:p>
+        </w:tc>
+        <w:tc>
+          <w:tcPr>
+            <w:tcW w:w="839" w:type="dxa"/>
+          </w:tcPr>
+          <w:p>
+            <w:pPr>
+              <w:spacing w:before="0" w:line="240" w:lineRule="auto"/>
+              <w:ind w:left="0" w:right="0"/>
+              <w:jc w:val="center"/>
+              <w:rPr>
+                <w:b/>
+                <w:bCs/>
+                <w:sz w:val="28"/>
+                <w:szCs w:val="20"/>
+              </w:rPr>
+            </w:pPr>
+          </w:p>
+        </w:tc>
+        <w:tc>
+          <w:tcPr>
+            <w:tcW w:w="839" w:type="dxa"/>
+          </w:tcPr>
+          <w:p>
+            <w:pPr>
+              <w:spacing w:before="0" w:line="240" w:lineRule="auto"/>
+              <w:ind w:left="0" w:right="0"/>
+              <w:jc w:val="center"/>
+              <w:rPr>
+                <w:b/>
+                <w:bCs/>
+                <w:sz w:val="28"/>
+                <w:szCs w:val="20"/>
+              </w:rPr>
+            </w:pPr>
+          </w:p>
+        </w:tc>
+        <w:tc>
+          <w:tcPr>
+            <w:tcW w:w="839" w:type="dxa"/>
+          </w:tcPr>
+          <w:p>
+            <w:pPr>
+              <w:spacing w:before="0" w:line="240" w:lineRule="auto"/>
+              <w:ind w:left="0" w:right="0"/>
+              <w:jc w:val="center"/>
+              <w:rPr>
+                <w:b/>
+                <w:bCs/>
+                <w:sz w:val="28"/>
+                <w:szCs w:val="20"/>
+              </w:rPr>
+            </w:pPr>
+          </w:p>
+        </w:tc>
+        <w:tc>
+          <w:tcPr>
+            <w:tcW w:w="755" w:type="dxa"/>
+          </w:tcPr>
+          <w:p>
+            <w:pPr>
+              <w:spacing w:before="0" w:line="240" w:lineRule="auto"/>
+              <w:ind w:left="0" w:right="0"/>
+              <w:jc w:val="center"/>
+              <w:rPr>
+                <w:b/>
+                <w:bCs/>
+                <w:sz w:val="28"/>
+                <w:szCs w:val="20"/>
+              </w:rPr>
+            </w:pPr>
+          </w:p>
+        </w:tc>
+      </w:tr>
+      <w:tr>
+        <w:trPr>
+          <w:trHeight w:val="366"/>
+        </w:trPr>
+        <w:tc>
+          <w:tcPr>
+            <w:tcW w:w="1205" w:type="dxa"/>
+            <w:vAlign w:val="center"/>
+          </w:tcPr>
+          <w:p>
+            <w:pPr>
+              <w:spacing w:before="0" w:line="240" w:lineRule="auto"/>
+              <w:ind w:left="0" w:right="0"/>
+              <w:jc w:val="center"/>
+            </w:pPr>
+            <w:r>
+              <w:t>IRQ-0010</w:t>
+            </w:r>
+          </w:p>
+        </w:tc>
+        <w:tc>
+          <w:tcPr>
+            <w:tcW w:w="747" w:type="dxa"/>
+            <w:vAlign w:val="center"/>
+          </w:tcPr>
+          <w:p>
+            <w:pPr>
+              <w:spacing w:before="0" w:line="240" w:lineRule="auto"/>
+              <w:ind w:left="0" w:right="0"/>
+              <w:jc w:val="center"/>
+              <w:rPr>
+                <w:b/>
+                <w:bCs/>
+                <w:sz w:val="28"/>
+                <w:szCs w:val="20"/>
+              </w:rPr>
+            </w:pPr>
+          </w:p>
+        </w:tc>
+        <w:tc>
+          <w:tcPr>
+            <w:tcW w:w="874" w:type="dxa"/>
+            <w:vAlign w:val="center"/>
+          </w:tcPr>
+          <w:p>
+            <w:pPr>
+              <w:spacing w:before="0" w:line="240" w:lineRule="auto"/>
+              <w:ind w:left="0" w:right="0"/>
+              <w:jc w:val="center"/>
+              <w:rPr>
+                <w:b/>
+                <w:bCs/>
+                <w:sz w:val="28"/>
+                <w:szCs w:val="20"/>
+              </w:rPr>
+            </w:pPr>
+          </w:p>
+        </w:tc>
+        <w:tc>
+          <w:tcPr>
+            <w:tcW w:w="844" w:type="dxa"/>
+            <w:vAlign w:val="center"/>
+          </w:tcPr>
+          <w:p>
+            <w:pPr>
+              <w:spacing w:before="0" w:line="240" w:lineRule="auto"/>
+              <w:ind w:left="0" w:right="0"/>
+              <w:jc w:val="center"/>
+              <w:rPr>
+                <w:b/>
+                <w:bCs/>
+                <w:sz w:val="28"/>
+                <w:szCs w:val="20"/>
+              </w:rPr>
+            </w:pPr>
+          </w:p>
+        </w:tc>
+        <w:tc>
+          <w:tcPr>
+            <w:tcW w:w="845" w:type="dxa"/>
+            <w:vAlign w:val="center"/>
+          </w:tcPr>
+          <w:p>
+            <w:pPr>
+              <w:spacing w:before="0" w:line="240" w:lineRule="auto"/>
+              <w:ind w:left="0" w:right="0"/>
+              <w:jc w:val="center"/>
+              <w:rPr>
+                <w:b/>
+                <w:bCs/>
+                <w:sz w:val="28"/>
+                <w:szCs w:val="20"/>
+              </w:rPr>
+            </w:pPr>
+          </w:p>
+        </w:tc>
+        <w:tc>
+          <w:tcPr>
+            <w:tcW w:w="844" w:type="dxa"/>
+            <w:vAlign w:val="center"/>
+          </w:tcPr>
+          <w:p>
+            <w:pPr>
+              <w:spacing w:before="0" w:line="240" w:lineRule="auto"/>
+              <w:ind w:left="0" w:right="0"/>
+              <w:jc w:val="center"/>
+              <w:rPr>
+                <w:b/>
+                <w:bCs/>
+                <w:sz w:val="28"/>
+                <w:szCs w:val="20"/>
+              </w:rPr>
+            </w:pPr>
+          </w:p>
+        </w:tc>
+        <w:tc>
+          <w:tcPr>
+            <w:tcW w:w="747" w:type="dxa"/>
+            <w:vAlign w:val="center"/>
+          </w:tcPr>
+          <w:p>
+            <w:pPr>
+              <w:spacing w:before="0" w:line="240" w:lineRule="auto"/>
+              <w:ind w:left="0" w:right="0"/>
+              <w:jc w:val="center"/>
+              <w:rPr>
+                <w:b/>
+                <w:bCs/>
+                <w:sz w:val="28"/>
+                <w:szCs w:val="20"/>
+              </w:rPr>
+            </w:pPr>
+          </w:p>
+        </w:tc>
+        <w:tc>
+          <w:tcPr>
+            <w:tcW w:w="839" w:type="dxa"/>
+          </w:tcPr>
+          <w:p>
+            <w:pPr>
+              <w:spacing w:before="0" w:line="240" w:lineRule="auto"/>
+              <w:ind w:left="0" w:right="0"/>
+              <w:jc w:val="center"/>
+              <w:rPr>
+                <w:b/>
+                <w:bCs/>
+                <w:sz w:val="28"/>
+                <w:szCs w:val="20"/>
+              </w:rPr>
+            </w:pPr>
+          </w:p>
+        </w:tc>
+        <w:tc>
+          <w:tcPr>
+            <w:tcW w:w="839" w:type="dxa"/>
+          </w:tcPr>
+          <w:p>
+            <w:pPr>
+              <w:spacing w:before="0" w:line="240" w:lineRule="auto"/>
+              <w:ind w:left="0" w:right="0"/>
+              <w:jc w:val="center"/>
+              <w:rPr>
+                <w:b/>
+                <w:bCs/>
+                <w:sz w:val="28"/>
+                <w:szCs w:val="20"/>
+              </w:rPr>
+            </w:pPr>
+            <w:r>
+              <w:rPr>
+                <w:b/>
+                <w:bCs/>
+                <w:sz w:val="28"/>
+                <w:szCs w:val="20"/>
+              </w:rPr>
+              <w:t>x</w:t>
+            </w:r>
+          </w:p>
+        </w:tc>
+        <w:tc>
+          <w:tcPr>
+            <w:tcW w:w="839" w:type="dxa"/>
+          </w:tcPr>
+          <w:p>
+            <w:pPr>
+              <w:spacing w:before="0" w:line="240" w:lineRule="auto"/>
+              <w:ind w:left="0" w:right="0"/>
+              <w:jc w:val="center"/>
+              <w:rPr>
+                <w:b/>
+                <w:bCs/>
+                <w:sz w:val="28"/>
+                <w:szCs w:val="20"/>
+              </w:rPr>
+            </w:pPr>
+          </w:p>
+        </w:tc>
+        <w:tc>
+          <w:tcPr>
+            <w:tcW w:w="839" w:type="dxa"/>
+          </w:tcPr>
+          <w:p>
+            <w:pPr>
+              <w:spacing w:before="0" w:line="240" w:lineRule="auto"/>
+              <w:ind w:left="0" w:right="0"/>
+              <w:jc w:val="center"/>
+              <w:rPr>
+                <w:b/>
+                <w:bCs/>
+                <w:sz w:val="28"/>
+                <w:szCs w:val="20"/>
+              </w:rPr>
+            </w:pPr>
+            <w:r>
+              <w:rPr>
+                <w:b/>
+                <w:bCs/>
+                <w:sz w:val="28"/>
+                <w:szCs w:val="20"/>
+              </w:rPr>
+              <w:t>x</w:t>
+            </w:r>
+          </w:p>
+        </w:tc>
+        <w:tc>
+          <w:tcPr>
+            <w:tcW w:w="755" w:type="dxa"/>
+          </w:tcPr>
+          <w:p>
+            <w:pPr>
+              <w:spacing w:before="0" w:line="240" w:lineRule="auto"/>
+              <w:ind w:left="0" w:right="0"/>
+              <w:jc w:val="center"/>
+              <w:rPr>
+                <w:b/>
+                <w:bCs/>
+                <w:sz w:val="28"/>
+                <w:szCs w:val="20"/>
+              </w:rPr>
+            </w:pPr>
+          </w:p>
+        </w:tc>
+      </w:tr>
+      <w:tr>
+        <w:trPr>
+          <w:trHeight w:val="366"/>
+        </w:trPr>
+        <w:tc>
+          <w:tcPr>
+            <w:tcW w:w="1205" w:type="dxa"/>
+            <w:vAlign w:val="center"/>
+          </w:tcPr>
+          <w:p>
+            <w:pPr>
+              <w:spacing w:before="0" w:line="240" w:lineRule="auto"/>
+              <w:ind w:left="0" w:right="0"/>
+              <w:jc w:val="center"/>
+            </w:pPr>
+            <w:r>
+              <w:t>IRQ-0011</w:t>
+            </w:r>
+          </w:p>
+        </w:tc>
+        <w:tc>
+          <w:tcPr>
+            <w:tcW w:w="747" w:type="dxa"/>
+            <w:vAlign w:val="center"/>
+          </w:tcPr>
+          <w:p>
+            <w:pPr>
+              <w:spacing w:before="0" w:line="240" w:lineRule="auto"/>
+              <w:ind w:left="0" w:right="0"/>
+              <w:jc w:val="center"/>
+              <w:rPr>
+                <w:b/>
+                <w:bCs/>
+                <w:sz w:val="28"/>
+                <w:szCs w:val="20"/>
+              </w:rPr>
+            </w:pPr>
+          </w:p>
+        </w:tc>
+        <w:tc>
+          <w:tcPr>
+            <w:tcW w:w="874" w:type="dxa"/>
+            <w:vAlign w:val="center"/>
+          </w:tcPr>
+          <w:p>
+            <w:pPr>
+              <w:spacing w:before="0" w:line="240" w:lineRule="auto"/>
+              <w:ind w:left="0" w:right="0"/>
+              <w:jc w:val="center"/>
+              <w:rPr>
+                <w:b/>
+                <w:bCs/>
+                <w:sz w:val="28"/>
+                <w:szCs w:val="20"/>
+              </w:rPr>
+            </w:pPr>
+          </w:p>
+        </w:tc>
+        <w:tc>
+          <w:tcPr>
+            <w:tcW w:w="844" w:type="dxa"/>
+            <w:vAlign w:val="center"/>
+          </w:tcPr>
+          <w:p>
+            <w:pPr>
+              <w:spacing w:before="0" w:line="240" w:lineRule="auto"/>
+              <w:ind w:left="0" w:right="0"/>
+              <w:jc w:val="center"/>
+              <w:rPr>
+                <w:b/>
+                <w:bCs/>
+                <w:sz w:val="28"/>
+                <w:szCs w:val="20"/>
+              </w:rPr>
+            </w:pPr>
+          </w:p>
+        </w:tc>
+        <w:tc>
+          <w:tcPr>
+            <w:tcW w:w="845" w:type="dxa"/>
+            <w:vAlign w:val="center"/>
+          </w:tcPr>
+          <w:p>
+            <w:pPr>
+              <w:spacing w:before="0" w:line="240" w:lineRule="auto"/>
+              <w:ind w:left="0" w:right="0"/>
+              <w:jc w:val="center"/>
+              <w:rPr>
+                <w:b/>
+                <w:bCs/>
+                <w:sz w:val="28"/>
+                <w:szCs w:val="20"/>
+              </w:rPr>
+            </w:pPr>
+          </w:p>
+        </w:tc>
+        <w:tc>
+          <w:tcPr>
+            <w:tcW w:w="844" w:type="dxa"/>
+            <w:vAlign w:val="center"/>
+          </w:tcPr>
+          <w:p>
+            <w:pPr>
+              <w:spacing w:before="0" w:line="240" w:lineRule="auto"/>
+              <w:ind w:left="0" w:right="0"/>
+              <w:jc w:val="center"/>
+              <w:rPr>
+                <w:b/>
+                <w:bCs/>
+                <w:sz w:val="28"/>
+                <w:szCs w:val="20"/>
+              </w:rPr>
+            </w:pPr>
+          </w:p>
+        </w:tc>
+        <w:tc>
+          <w:tcPr>
+            <w:tcW w:w="747" w:type="dxa"/>
+            <w:vAlign w:val="center"/>
+          </w:tcPr>
+          <w:p>
+            <w:pPr>
+              <w:spacing w:before="0" w:line="240" w:lineRule="auto"/>
+              <w:ind w:left="0" w:right="0"/>
+              <w:jc w:val="center"/>
+              <w:rPr>
+                <w:b/>
+                <w:bCs/>
+                <w:sz w:val="28"/>
+                <w:szCs w:val="20"/>
+              </w:rPr>
+            </w:pPr>
+          </w:p>
+        </w:tc>
+        <w:tc>
+          <w:tcPr>
+            <w:tcW w:w="839" w:type="dxa"/>
+          </w:tcPr>
+          <w:p>
+            <w:pPr>
+              <w:spacing w:before="0" w:line="240" w:lineRule="auto"/>
+              <w:ind w:left="0" w:right="0"/>
+              <w:jc w:val="center"/>
+              <w:rPr>
+                <w:b/>
+                <w:bCs/>
+                <w:sz w:val="28"/>
+                <w:szCs w:val="20"/>
+              </w:rPr>
+            </w:pPr>
+          </w:p>
+        </w:tc>
+        <w:tc>
+          <w:tcPr>
+            <w:tcW w:w="839" w:type="dxa"/>
+          </w:tcPr>
+          <w:p>
+            <w:pPr>
+              <w:spacing w:before="0" w:line="240" w:lineRule="auto"/>
+              <w:ind w:left="0" w:right="0"/>
+              <w:jc w:val="center"/>
+              <w:rPr>
+                <w:b/>
+                <w:bCs/>
+                <w:sz w:val="28"/>
+                <w:szCs w:val="20"/>
+              </w:rPr>
+            </w:pPr>
+          </w:p>
+        </w:tc>
+        <w:tc>
+          <w:tcPr>
+            <w:tcW w:w="839" w:type="dxa"/>
+          </w:tcPr>
+          <w:p>
+            <w:pPr>
+              <w:spacing w:before="0" w:line="240" w:lineRule="auto"/>
+              <w:ind w:left="0" w:right="0"/>
+              <w:jc w:val="center"/>
+              <w:rPr>
+                <w:b/>
+                <w:bCs/>
+                <w:sz w:val="28"/>
+                <w:szCs w:val="20"/>
+              </w:rPr>
+            </w:pPr>
+          </w:p>
+        </w:tc>
+        <w:tc>
+          <w:tcPr>
+            <w:tcW w:w="839" w:type="dxa"/>
+          </w:tcPr>
+          <w:p>
+            <w:pPr>
+              <w:spacing w:before="0" w:line="240" w:lineRule="auto"/>
+              <w:ind w:left="0" w:right="0"/>
+              <w:jc w:val="center"/>
+              <w:rPr>
+                <w:b/>
+                <w:bCs/>
+                <w:sz w:val="28"/>
+                <w:szCs w:val="20"/>
+              </w:rPr>
+            </w:pPr>
+          </w:p>
+        </w:tc>
+        <w:tc>
+          <w:tcPr>
+            <w:tcW w:w="755" w:type="dxa"/>
+          </w:tcPr>
+          <w:p>
+            <w:pPr>
+              <w:spacing w:before="0" w:line="240" w:lineRule="auto"/>
+              <w:ind w:left="0" w:right="0"/>
+              <w:jc w:val="center"/>
+              <w:rPr>
+                <w:b/>
+                <w:bCs/>
+                <w:sz w:val="28"/>
+                <w:szCs w:val="20"/>
+              </w:rPr>
+            </w:pPr>
+            <w:r>
+              <w:rPr>
+                <w:b/>
+                <w:bCs/>
+                <w:sz w:val="28"/>
+                <w:szCs w:val="20"/>
+              </w:rPr>
+              <w:t>x</w:t>
+            </w:r>
+          </w:p>
+        </w:tc>
+      </w:tr>
+      <w:tr>
+        <w:trPr>
+          <w:trHeight w:val="366"/>
+        </w:trPr>
+        <w:tc>
+          <w:tcPr>
+            <w:tcW w:w="1205" w:type="dxa"/>
+            <w:vAlign w:val="center"/>
+          </w:tcPr>
+          <w:p>
+            <w:pPr>
+              <w:spacing w:before="0" w:line="240" w:lineRule="auto"/>
+              <w:ind w:left="0" w:right="0"/>
+              <w:jc w:val="center"/>
+            </w:pPr>
+            <w:r>
+              <w:t>IRQ-0012</w:t>
+            </w:r>
+          </w:p>
+        </w:tc>
+        <w:tc>
+          <w:tcPr>
+            <w:tcW w:w="747" w:type="dxa"/>
+            <w:vAlign w:val="center"/>
+          </w:tcPr>
+          <w:p>
+            <w:pPr>
+              <w:spacing w:before="0" w:line="240" w:lineRule="auto"/>
+              <w:ind w:left="0" w:right="0"/>
+              <w:jc w:val="center"/>
+              <w:rPr>
+                <w:b/>
+                <w:bCs/>
+                <w:sz w:val="28"/>
+                <w:szCs w:val="20"/>
+              </w:rPr>
+            </w:pPr>
+          </w:p>
+        </w:tc>
+        <w:tc>
+          <w:tcPr>
+            <w:tcW w:w="874" w:type="dxa"/>
+            <w:vAlign w:val="center"/>
+          </w:tcPr>
+          <w:p>
+            <w:pPr>
+              <w:spacing w:before="0" w:line="240" w:lineRule="auto"/>
+              <w:ind w:left="0" w:right="0"/>
+              <w:jc w:val="center"/>
+              <w:rPr>
+                <w:b/>
+                <w:bCs/>
+                <w:sz w:val="28"/>
+                <w:szCs w:val="20"/>
+              </w:rPr>
+            </w:pPr>
+          </w:p>
+        </w:tc>
+        <w:tc>
+          <w:tcPr>
+            <w:tcW w:w="844" w:type="dxa"/>
+            <w:vAlign w:val="center"/>
+          </w:tcPr>
+          <w:p>
+            <w:pPr>
+              <w:spacing w:before="0" w:line="240" w:lineRule="auto"/>
+              <w:ind w:left="0" w:right="0"/>
+              <w:jc w:val="center"/>
+              <w:rPr>
+                <w:b/>
+                <w:bCs/>
+                <w:sz w:val="28"/>
+                <w:szCs w:val="20"/>
+              </w:rPr>
+            </w:pPr>
+          </w:p>
+        </w:tc>
+        <w:tc>
+          <w:tcPr>
+            <w:tcW w:w="845" w:type="dxa"/>
+            <w:vAlign w:val="center"/>
+          </w:tcPr>
+          <w:p>
+            <w:pPr>
+              <w:spacing w:before="0" w:line="240" w:lineRule="auto"/>
+              <w:ind w:left="0" w:right="0"/>
+              <w:jc w:val="center"/>
+              <w:rPr>
+                <w:b/>
+                <w:bCs/>
+                <w:sz w:val="28"/>
+                <w:szCs w:val="20"/>
+              </w:rPr>
+            </w:pPr>
+          </w:p>
+        </w:tc>
+        <w:tc>
+          <w:tcPr>
+            <w:tcW w:w="844" w:type="dxa"/>
+            <w:vAlign w:val="center"/>
+          </w:tcPr>
+          <w:p>
+            <w:pPr>
+              <w:spacing w:before="0" w:line="240" w:lineRule="auto"/>
+              <w:ind w:left="0" w:right="0"/>
+              <w:jc w:val="center"/>
+              <w:rPr>
+                <w:b/>
+                <w:bCs/>
+                <w:sz w:val="28"/>
+                <w:szCs w:val="20"/>
+              </w:rPr>
+            </w:pPr>
+          </w:p>
+        </w:tc>
+        <w:tc>
+          <w:tcPr>
+            <w:tcW w:w="747" w:type="dxa"/>
+            <w:vAlign w:val="center"/>
+          </w:tcPr>
+          <w:p>
+            <w:pPr>
+              <w:spacing w:before="0" w:line="240" w:lineRule="auto"/>
+              <w:ind w:left="0" w:right="0"/>
+              <w:jc w:val="center"/>
+              <w:rPr>
+                <w:b/>
+                <w:bCs/>
+                <w:sz w:val="28"/>
+                <w:szCs w:val="20"/>
+              </w:rPr>
+            </w:pPr>
+          </w:p>
+        </w:tc>
+        <w:tc>
+          <w:tcPr>
+            <w:tcW w:w="839" w:type="dxa"/>
+          </w:tcPr>
+          <w:p>
+            <w:pPr>
+              <w:spacing w:before="0" w:line="240" w:lineRule="auto"/>
+              <w:ind w:left="0" w:right="0"/>
+              <w:jc w:val="center"/>
+              <w:rPr>
+                <w:b/>
+                <w:bCs/>
+                <w:sz w:val="28"/>
+                <w:szCs w:val="20"/>
+              </w:rPr>
+            </w:pPr>
+          </w:p>
+        </w:tc>
+        <w:tc>
+          <w:tcPr>
+            <w:tcW w:w="839" w:type="dxa"/>
+          </w:tcPr>
+          <w:p>
+            <w:pPr>
+              <w:spacing w:before="0" w:line="240" w:lineRule="auto"/>
+              <w:ind w:left="0" w:right="0"/>
+              <w:jc w:val="center"/>
+              <w:rPr>
+                <w:b/>
+                <w:bCs/>
+                <w:sz w:val="28"/>
+                <w:szCs w:val="20"/>
+              </w:rPr>
+            </w:pPr>
+          </w:p>
+        </w:tc>
+        <w:tc>
+          <w:tcPr>
+            <w:tcW w:w="839" w:type="dxa"/>
+          </w:tcPr>
+          <w:p>
+            <w:pPr>
+              <w:spacing w:before="0" w:line="240" w:lineRule="auto"/>
+              <w:ind w:left="0" w:right="0"/>
+              <w:jc w:val="center"/>
+              <w:rPr>
+                <w:b/>
+                <w:bCs/>
+                <w:sz w:val="28"/>
+                <w:szCs w:val="20"/>
+              </w:rPr>
+            </w:pPr>
+          </w:p>
+        </w:tc>
+        <w:tc>
+          <w:tcPr>
+            <w:tcW w:w="839" w:type="dxa"/>
+          </w:tcPr>
+          <w:p>
+            <w:pPr>
+              <w:spacing w:before="0" w:line="240" w:lineRule="auto"/>
+              <w:ind w:left="0" w:right="0"/>
+              <w:jc w:val="center"/>
+              <w:rPr>
+                <w:b/>
+                <w:bCs/>
+                <w:sz w:val="28"/>
+                <w:szCs w:val="20"/>
+              </w:rPr>
+            </w:pPr>
+          </w:p>
+        </w:tc>
+        <w:tc>
+          <w:tcPr>
+            <w:tcW w:w="755" w:type="dxa"/>
+          </w:tcPr>
+          <w:p>
+            <w:pPr>
+              <w:spacing w:before="0" w:line="240" w:lineRule="auto"/>
+              <w:ind w:left="0" w:right="0"/>
+              <w:jc w:val="center"/>
+              <w:rPr>
+                <w:b/>
+                <w:bCs/>
+                <w:sz w:val="28"/>
+                <w:szCs w:val="20"/>
+              </w:rPr>
+            </w:pPr>
+          </w:p>
+        </w:tc>
+      </w:tr>
+    </w:tbl>
+    <w:p>
+      <w:pPr>
+        <w:spacing w:before="0" w:line="240" w:lineRule="auto"/>
+        <w:ind w:left="0" w:right="0"/>
+        <w:jc w:val="center"/>
+      </w:pPr>
+      <w:r>
+        <w:rPr>
+          <w:b/>
+          <w:bCs/>
+        </w:rPr>
+        <w:t xml:space="preserve">Matriz de rastreabilidad </w:t>
+      </w:r>
+      <w:r>
+        <w:rPr>
+          <w:b/>
+          <w:bCs/>
+        </w:rPr>
+        <w:t>4</w:t>
+      </w:r>
+      <w:r>
+        <w:rPr>
+          <w:b/>
+          <w:bCs/>
+        </w:rPr>
+        <w:t>:</w:t>
+      </w:r>
+      <w:r>
+        <w:rPr>
+          <w:b/>
+          <w:bCs/>
+        </w:rPr>
+        <w:t xml:space="preserve"> </w:t>
+      </w:r>
+      <w:r>
+        <w:t>Requisitos de</w:t>
+      </w:r>
+      <w:r>
+        <w:t xml:space="preserve"> información</w:t>
+      </w:r>
+      <w:r>
+        <w:t xml:space="preserve"> / </w:t>
+      </w:r>
+      <w:r>
+        <w:t>Reglas de negocio</w:t>
+      </w:r>
+    </w:p>
+    <w:p>
+      <w:pPr>
+        <w:spacing w:before="0" w:line="240" w:lineRule="auto"/>
+        <w:ind w:left="0" w:right="0"/>
+        <w:rPr>
+          <w:b/>
+          <w:bCs/>
+          <w:sz w:val="28"/>
+          <w:szCs w:val="21"/>
+        </w:rPr>
+      </w:pPr>
+    </w:p>
+    <w:p>
+      <w:pPr>
+        <w:spacing w:before="0" w:line="240" w:lineRule="auto"/>
+        <w:ind w:left="0" w:right="0"/>
+        <w:rPr>
+          <w:b/>
+          <w:bCs/>
+          <w:sz w:val="28"/>
+          <w:szCs w:val="21"/>
+        </w:rPr>
+      </w:pPr>
+    </w:p>
+    <w:p>
+      <w:pPr>
+        <w:spacing w:before="0" w:line="240" w:lineRule="auto"/>
+        <w:ind w:left="0" w:right="0"/>
+        <w:rPr>
+          <w:b/>
+          <w:bCs/>
+          <w:sz w:val="28"/>
+          <w:szCs w:val="21"/>
+        </w:rPr>
+      </w:pPr>
+    </w:p>
+    <w:p>
+      <w:pPr>
+        <w:spacing w:before="0" w:line="240" w:lineRule="auto"/>
+        <w:ind w:left="0" w:right="0"/>
+        <w:rPr>
+          <w:b/>
+          <w:bCs/>
+          <w:sz w:val="28"/>
+          <w:szCs w:val="21"/>
+        </w:rPr>
+      </w:pPr>
+    </w:p>
+    <w:p>
+      <w:pPr>
+        <w:spacing w:before="0" w:line="240" w:lineRule="auto"/>
+        <w:ind w:left="0" w:right="0"/>
+        <w:rPr>
+          <w:b/>
+          <w:bCs/>
+          <w:sz w:val="28"/>
+          <w:szCs w:val="21"/>
+        </w:rPr>
+      </w:pPr>
+    </w:p>
+    <w:p>
+      <w:pPr>
+        <w:spacing w:before="0" w:line="240" w:lineRule="auto"/>
+        <w:ind w:left="0" w:right="0"/>
         <w:rPr>
           <w:b/>
           <w:bCs/>
@@ -59708,66 +63059,6 @@
         <w:pStyle w:val="Textoindependiente"/>
       </w:pPr>
     </w:p>
-    <w:p>
-      <w:pPr>
-        <w:pStyle w:val="Textoindependiente"/>
-      </w:pPr>
-    </w:p>
-    <w:p>
-      <w:pPr>
-        <w:pStyle w:val="Textoindependiente"/>
-      </w:pPr>
-    </w:p>
-    <w:p>
-      <w:pPr>
-        <w:pStyle w:val="Textoindependiente"/>
-      </w:pPr>
-    </w:p>
-    <w:p>
-      <w:pPr>
-        <w:pStyle w:val="Textoindependiente"/>
-      </w:pPr>
-    </w:p>
-    <w:p>
-      <w:pPr>
-        <w:pStyle w:val="Textoindependiente"/>
-      </w:pPr>
-    </w:p>
-    <w:p>
-      <w:pPr>
-        <w:pStyle w:val="Textoindependiente"/>
-      </w:pPr>
-    </w:p>
-    <w:p>
-      <w:pPr>
-        <w:pStyle w:val="Textoindependiente"/>
-      </w:pPr>
-    </w:p>
-    <w:p>
-      <w:pPr>
-        <w:pStyle w:val="Textoindependiente"/>
-      </w:pPr>
-    </w:p>
-    <w:p>
-      <w:pPr>
-        <w:pStyle w:val="Textoindependiente"/>
-      </w:pPr>
-    </w:p>
-    <w:p>
-      <w:pPr>
-        <w:pStyle w:val="Textoindependiente"/>
-      </w:pPr>
-    </w:p>
-    <w:p>
-      <w:pPr>
-        <w:pStyle w:val="Textoindependiente"/>
-      </w:pPr>
-    </w:p>
-    <w:p>
-      <w:pPr>
-        <w:pStyle w:val="Textoindependiente"/>
-      </w:pPr>
-    </w:p>
     <w:tbl>
       <w:tblPr>
         <w:tblStyle w:val="TableNormal"/>
@@ -60438,6 +63729,26 @@
         <w:pStyle w:val="Textoindependiente"/>
       </w:pPr>
     </w:p>
+    <w:p>
+      <w:pPr>
+        <w:pStyle w:val="Textoindependiente"/>
+      </w:pPr>
+    </w:p>
+    <w:p>
+      <w:pPr>
+        <w:pStyle w:val="Textoindependiente"/>
+      </w:pPr>
+    </w:p>
+    <w:p>
+      <w:pPr>
+        <w:pStyle w:val="Textoindependiente"/>
+      </w:pPr>
+    </w:p>
+    <w:p>
+      <w:pPr>
+        <w:pStyle w:val="Textoindependiente"/>
+      </w:pPr>
+    </w:p>
     <w:tbl>
       <w:tblPr>
         <w:tblStyle w:val="TableNormal"/>
@@ -60770,41 +64081,6 @@
         <w:pStyle w:val="Textoindependiente"/>
       </w:pPr>
     </w:p>
-    <w:p>
-      <w:pPr>
-        <w:pStyle w:val="Textoindependiente"/>
-      </w:pPr>
-    </w:p>
-    <w:p>
-      <w:pPr>
-        <w:pStyle w:val="Textoindependiente"/>
-      </w:pPr>
-    </w:p>
-    <w:p>
-      <w:pPr>
-        <w:pStyle w:val="Textoindependiente"/>
-      </w:pPr>
-    </w:p>
-    <w:p>
-      <w:pPr>
-        <w:pStyle w:val="Textoindependiente"/>
-      </w:pPr>
-    </w:p>
-    <w:p>
-      <w:pPr>
-        <w:pStyle w:val="Textoindependiente"/>
-      </w:pPr>
-    </w:p>
-    <w:p>
-      <w:pPr>
-        <w:pStyle w:val="Textoindependiente"/>
-      </w:pPr>
-    </w:p>
-    <w:p>
-      <w:pPr>
-        <w:pStyle w:val="Textoindependiente"/>
-      </w:pPr>
-    </w:p>
     <w:tbl>
       <w:tblPr>
         <w:tblStyle w:val="TableNormal"/>
@@ -61497,6 +64773,360 @@
         <w:pStyle w:val="Textoindependiente"/>
       </w:pPr>
     </w:p>
+    <w:tbl>
+      <w:tblPr>
+        <w:tblStyle w:val="TableNormal"/>
+        <w:tblW w:w="0" w:type="auto"/>
+        <w:tblInd w:w="208" w:type="dxa"/>
+        <w:tblBorders>
+          <w:top w:val="single" w:sz="4" w:space="0" w:color="778799"/>
+          <w:left w:val="single" w:sz="4" w:space="0" w:color="778799"/>
+          <w:bottom w:val="single" w:sz="4" w:space="0" w:color="778799"/>
+          <w:right w:val="single" w:sz="4" w:space="0" w:color="778799"/>
+          <w:insideH w:val="single" w:sz="4" w:space="0" w:color="778799"/>
+          <w:insideV w:val="single" w:sz="4" w:space="0" w:color="778799"/>
+        </w:tblBorders>
+        <w:tblLayout w:type="fixed"/>
+        <w:tblLook w:val="01E0" w:firstRow="1" w:lastRow="1" w:firstColumn="1" w:lastColumn="1" w:noHBand="0" w:noVBand="0"/>
+      </w:tblPr>
+      <w:tblGrid>
+        <w:gridCol w:w="1357"/>
+        <w:gridCol w:w="8174"/>
+      </w:tblGrid>
+      <w:tr>
+        <w:trPr>
+          <w:trHeight w:val="331"/>
+        </w:trPr>
+        <w:tc>
+          <w:tcPr>
+            <w:tcW w:w="1357" w:type="dxa"/>
+          </w:tcPr>
+          <w:p>
+            <w:pPr>
+              <w:pStyle w:val="TableParagraph"/>
+            </w:pPr>
+            <w:r>
+              <w:rPr>
+                <w:noProof/>
+                <w:position w:val="-3"/>
+              </w:rPr>
+              <w:drawing>
+                <wp:inline distT="0" distB="0" distL="0" distR="0" wp14:anchorId="5A50F2F5" wp14:editId="6E8586E7">
+                  <wp:extent cx="102869" cy="96469"/>
+                  <wp:effectExtent l="0" t="0" r="0" b="0"/>
+                  <wp:docPr id="10" name="image30.png"/>
+                  <wp:cNvGraphicFramePr>
+                    <a:graphicFrameLocks xmlns:a="http://schemas.openxmlformats.org/drawingml/2006/main" noChangeAspect="1"/>
+                  </wp:cNvGraphicFramePr>
+                  <a:graphic xmlns:a="http://schemas.openxmlformats.org/drawingml/2006/main">
+                    <a:graphicData uri="http://schemas.openxmlformats.org/drawingml/2006/picture">
+                      <pic:pic xmlns:pic="http://schemas.openxmlformats.org/drawingml/2006/picture">
+                        <pic:nvPicPr>
+                          <pic:cNvPr id="220" name="image30.png"/>
+                          <pic:cNvPicPr/>
+                        </pic:nvPicPr>
+                        <pic:blipFill>
+                          <a:blip r:embed="rId35" cstate="print"/>
+                          <a:stretch>
+                            <a:fillRect/>
+                          </a:stretch>
+                        </pic:blipFill>
+                        <pic:spPr>
+                          <a:xfrm>
+                            <a:off x="0" y="0"/>
+                            <a:ext cx="102869" cy="96469"/>
+                          </a:xfrm>
+                          <a:prstGeom prst="rect">
+                            <a:avLst/>
+                          </a:prstGeom>
+                        </pic:spPr>
+                      </pic:pic>
+                    </a:graphicData>
+                  </a:graphic>
+                </wp:inline>
+              </w:drawing>
+            </w:r>
+            <w:r>
+              <w:rPr>
+                <w:rFonts w:ascii="Times New Roman" w:hAnsi="Times New Roman"/>
+                <w:spacing w:val="18"/>
+              </w:rPr>
+              <w:t xml:space="preserve"> </w:t>
+            </w:r>
+            <w:r>
+              <w:t>Reunión</w:t>
+            </w:r>
+          </w:p>
+        </w:tc>
+        <w:tc>
+          <w:tcPr>
+            <w:tcW w:w="8174" w:type="dxa"/>
+          </w:tcPr>
+          <w:p>
+            <w:pPr>
+              <w:pStyle w:val="TableParagraph"/>
+            </w:pPr>
+            <w:r>
+              <w:t xml:space="preserve">Acta de la </w:t>
+            </w:r>
+            <w:r>
+              <w:t>6</w:t>
+            </w:r>
+            <w:r>
+              <w:t>ª reunión</w:t>
+            </w:r>
+          </w:p>
+        </w:tc>
+      </w:tr>
+      <w:tr>
+        <w:trPr>
+          <w:trHeight w:val="313"/>
+        </w:trPr>
+        <w:tc>
+          <w:tcPr>
+            <w:tcW w:w="1357" w:type="dxa"/>
+          </w:tcPr>
+          <w:p>
+            <w:pPr>
+              <w:pStyle w:val="TableParagraph"/>
+            </w:pPr>
+            <w:r>
+              <w:t>Fecha</w:t>
+            </w:r>
+          </w:p>
+        </w:tc>
+        <w:tc>
+          <w:tcPr>
+            <w:tcW w:w="8174" w:type="dxa"/>
+          </w:tcPr>
+          <w:p>
+            <w:pPr>
+              <w:pStyle w:val="TableParagraph"/>
+            </w:pPr>
+            <w:r>
+              <w:t>23</w:t>
+            </w:r>
+            <w:r>
+              <w:t>/</w:t>
+            </w:r>
+            <w:r>
+              <w:t>01</w:t>
+            </w:r>
+            <w:r>
+              <w:t>/202</w:t>
+            </w:r>
+            <w:r>
+              <w:t>1</w:t>
+            </w:r>
+          </w:p>
+        </w:tc>
+      </w:tr>
+      <w:tr>
+        <w:trPr>
+          <w:trHeight w:val="322"/>
+        </w:trPr>
+        <w:tc>
+          <w:tcPr>
+            <w:tcW w:w="1357" w:type="dxa"/>
+          </w:tcPr>
+          <w:p>
+            <w:pPr>
+              <w:pStyle w:val="TableParagraph"/>
+            </w:pPr>
+            <w:r>
+              <w:t>Hora</w:t>
+            </w:r>
+          </w:p>
+        </w:tc>
+        <w:tc>
+          <w:tcPr>
+            <w:tcW w:w="8174" w:type="dxa"/>
+          </w:tcPr>
+          <w:p>
+            <w:pPr>
+              <w:pStyle w:val="TableParagraph"/>
+            </w:pPr>
+            <w:r>
+              <w:t>12</w:t>
+            </w:r>
+            <w:r>
+              <w:t>:30</w:t>
+            </w:r>
+          </w:p>
+        </w:tc>
+      </w:tr>
+      <w:tr>
+        <w:trPr>
+          <w:trHeight w:val="322"/>
+        </w:trPr>
+        <w:tc>
+          <w:tcPr>
+            <w:tcW w:w="1357" w:type="dxa"/>
+          </w:tcPr>
+          <w:p>
+            <w:pPr>
+              <w:pStyle w:val="TableParagraph"/>
+            </w:pPr>
+            <w:r>
+              <w:t>Lugar</w:t>
+            </w:r>
+          </w:p>
+        </w:tc>
+        <w:tc>
+          <w:tcPr>
+            <w:tcW w:w="8174" w:type="dxa"/>
+          </w:tcPr>
+          <w:p>
+            <w:pPr>
+              <w:pStyle w:val="TableParagraph"/>
+            </w:pPr>
+            <w:r>
+              <w:t>On-line</w:t>
+            </w:r>
+          </w:p>
+        </w:tc>
+      </w:tr>
+      <w:tr>
+        <w:trPr>
+          <w:trHeight w:val="844"/>
+        </w:trPr>
+        <w:tc>
+          <w:tcPr>
+            <w:tcW w:w="1357" w:type="dxa"/>
+          </w:tcPr>
+          <w:p>
+            <w:pPr>
+              <w:pStyle w:val="TableParagraph"/>
+            </w:pPr>
+            <w:r>
+              <w:t>Asistentes</w:t>
+            </w:r>
+          </w:p>
+        </w:tc>
+        <w:tc>
+          <w:tcPr>
+            <w:tcW w:w="8174" w:type="dxa"/>
+          </w:tcPr>
+          <w:p>
+            <w:pPr>
+              <w:pStyle w:val="TableParagraph"/>
+              <w:numPr>
+                <w:ilvl w:val="0"/>
+                <w:numId w:val="10"/>
+              </w:numPr>
+            </w:pPr>
+            <w:r>
+              <w:t>Ana María Barba Sigüenza</w:t>
+            </w:r>
+          </w:p>
+          <w:p>
+            <w:pPr>
+              <w:pStyle w:val="TableParagraph"/>
+              <w:numPr>
+                <w:ilvl w:val="0"/>
+                <w:numId w:val="10"/>
+              </w:numPr>
+            </w:pPr>
+            <w:r>
+              <w:t>Fernando Hernández Quesada</w:t>
+            </w:r>
+          </w:p>
+          <w:p>
+            <w:pPr>
+              <w:pStyle w:val="TableParagraph"/>
+              <w:numPr>
+                <w:ilvl w:val="0"/>
+                <w:numId w:val="10"/>
+              </w:numPr>
+            </w:pPr>
+            <w:r>
+              <w:t>Jesús Barba Sigüenza</w:t>
+            </w:r>
+          </w:p>
+          <w:p>
+            <w:pPr>
+              <w:pStyle w:val="TableParagraph"/>
+              <w:numPr>
+                <w:ilvl w:val="0"/>
+                <w:numId w:val="10"/>
+              </w:numPr>
+              <w:spacing w:line="360" w:lineRule="auto"/>
+            </w:pPr>
+            <w:r>
+              <w:t>Manuel Moguer Villalba</w:t>
+            </w:r>
+          </w:p>
+        </w:tc>
+      </w:tr>
+      <w:tr>
+        <w:trPr>
+          <w:trHeight w:val="664"/>
+        </w:trPr>
+        <w:tc>
+          <w:tcPr>
+            <w:tcW w:w="1357" w:type="dxa"/>
+          </w:tcPr>
+          <w:p>
+            <w:pPr>
+              <w:pStyle w:val="TableParagraph"/>
+            </w:pPr>
+            <w:r>
+              <w:t>Resultados</w:t>
+            </w:r>
+          </w:p>
+        </w:tc>
+        <w:tc>
+          <w:tcPr>
+            <w:tcW w:w="8174" w:type="dxa"/>
+          </w:tcPr>
+          <w:p>
+            <w:pPr>
+              <w:pStyle w:val="TableParagraph"/>
+            </w:pPr>
+            <w:r>
+              <w:t>En esta última reunión se realizó la validación de requisitos para garantizar que los documentos cumplen con las expectativas del cliente. Se realizaron correcciones menores y u</w:t>
+            </w:r>
+            <w:r>
+              <w:t xml:space="preserve">na vez </w:t>
+            </w:r>
+            <w:r>
+              <w:t>finalizado, se mostró el prototipo funcional de WIX junto con los mockups actualizados.</w:t>
+            </w:r>
+          </w:p>
+        </w:tc>
+      </w:tr>
+      <w:tr>
+        <w:trPr>
+          <w:trHeight w:val="322"/>
+        </w:trPr>
+        <w:tc>
+          <w:tcPr>
+            <w:tcW w:w="1357" w:type="dxa"/>
+          </w:tcPr>
+          <w:p>
+            <w:pPr>
+              <w:pStyle w:val="TableParagraph"/>
+            </w:pPr>
+            <w:r>
+              <w:t>Comentarios</w:t>
+            </w:r>
+          </w:p>
+        </w:tc>
+        <w:tc>
+          <w:tcPr>
+            <w:tcW w:w="8174" w:type="dxa"/>
+          </w:tcPr>
+          <w:p>
+            <w:pPr>
+              <w:pStyle w:val="TableParagraph"/>
+            </w:pPr>
+            <w:r>
+              <w:t>Ninguno</w:t>
+            </w:r>
+          </w:p>
+        </w:tc>
+      </w:tr>
+    </w:tbl>
     <w:p>
       <w:pPr>
         <w:spacing w:before="0" w:line="240" w:lineRule="auto"/>
@@ -61613,14 +65243,14 @@
         <w:pStyle w:val="Ttulo1"/>
         <w:ind w:left="0" w:firstLine="0"/>
       </w:pPr>
-      <w:bookmarkStart w:id="51" w:name="_Toc62248573"/>
-      <w:bookmarkStart w:id="52" w:name="_C_Glosario_de"/>
-      <w:bookmarkEnd w:id="52"/>
+      <w:bookmarkStart w:id="51" w:name="_C_Glosario_de"/>
+      <w:bookmarkStart w:id="52" w:name="_Toc62248573"/>
+      <w:bookmarkEnd w:id="51"/>
       <w:r>
         <w:lastRenderedPageBreak/>
         <w:t>C Glosario de acrónimos y abreviaturas</w:t>
       </w:r>
-      <w:bookmarkEnd w:id="51"/>
+      <w:bookmarkEnd w:id="52"/>
     </w:p>
     <w:p>
       <w:pPr>
@@ -61677,8 +65307,29 @@
         <w:t>API</w:t>
       </w:r>
       <w:r>
-        <w:t>: Application Programming Interface</w:t>
-      </w:r>
+        <w:t xml:space="preserve">: </w:t>
+      </w:r>
+      <w:proofErr w:type="spellStart"/>
+      <w:r>
+        <w:t>Application</w:t>
+      </w:r>
+      <w:proofErr w:type="spellEnd"/>
+      <w:r>
+        <w:t xml:space="preserve"> </w:t>
+      </w:r>
+      <w:proofErr w:type="spellStart"/>
+      <w:r>
+        <w:t>Programming</w:t>
+      </w:r>
+      <w:proofErr w:type="spellEnd"/>
+      <w:r>
+        <w:t xml:space="preserve"> </w:t>
+      </w:r>
+      <w:proofErr w:type="gramStart"/>
+      <w:r>
+        <w:t>Interface</w:t>
+      </w:r>
+      <w:proofErr w:type="gramEnd"/>
     </w:p>
     <w:sectPr>
       <w:pgSz w:w="11900" w:h="16830"/>
@@ -61755,7 +65406,11 @@
         <v:shape id="_x0000_s2049" type="#_x0000_t202" style="position:absolute;left:0;text-align:left;margin-left:53pt;margin-top:827.4pt;width:488.75pt;height:15.3pt;z-index:-19047424;mso-position-horizontal-relative:page;mso-position-vertical-relative:page" filled="f" stroked="f">
           <v:textbox style="mso-next-textbox:#_x0000_s2049" inset="0,0,0,0">
             <w:txbxContent>
-              <w:p/>
+              <w:p>
+                <w:pPr>
+                  <w:jc w:val="right"/>
+                </w:pPr>
+              </w:p>
             </w:txbxContent>
           </v:textbox>
           <w10:wrap anchorx="page" anchory="page"/>

</xml_diff>